<commit_message>
thesis updated, fritzing created
</commit_message>
<xml_diff>
--- a/Literatur/bibliography.docx
+++ b/Literatur/bibliography.docx
@@ -49,7 +49,8 @@
         <w:tblLook w:val="04A0" w:firstRow="1" w:lastRow="0" w:firstColumn="1" w:lastColumn="0" w:noHBand="0" w:noVBand="1"/>
       </w:tblPr>
       <w:tblGrid>
-        <w:gridCol w:w="9072"/>
+        <w:gridCol w:w="438"/>
+        <w:gridCol w:w="8634"/>
       </w:tblGrid>
       <w:tr>
         <w:trPr>
@@ -58,6 +59,7 @@
         <w:tc>
           <w:tcPr>
             <w:tcW w:w="0" w:type="auto"/>
+            <w:gridSpan w:val="2"/>
             <w:hideMark/>
           </w:tcPr>
           <w:p>
@@ -85,6 +87,7 @@
         <w:tc>
           <w:tcPr>
             <w:tcW w:w="0" w:type="auto"/>
+            <w:gridSpan w:val="2"/>
             <w:hideMark/>
           </w:tcPr>
           <w:p>
@@ -112,6 +115,7 @@
         <w:tc>
           <w:tcPr>
             <w:tcW w:w="0" w:type="auto"/>
+            <w:gridSpan w:val="2"/>
             <w:hideMark/>
           </w:tcPr>
           <w:p>
@@ -139,6 +143,7 @@
         <w:tc>
           <w:tcPr>
             <w:tcW w:w="0" w:type="auto"/>
+            <w:gridSpan w:val="2"/>
             <w:hideMark/>
           </w:tcPr>
           <w:p>
@@ -166,6 +171,7 @@
         <w:tc>
           <w:tcPr>
             <w:tcW w:w="0" w:type="auto"/>
+            <w:gridSpan w:val="2"/>
             <w:hideMark/>
           </w:tcPr>
           <w:p>
@@ -193,6 +199,7 @@
         <w:tc>
           <w:tcPr>
             <w:tcW w:w="0" w:type="auto"/>
+            <w:gridSpan w:val="2"/>
             <w:hideMark/>
           </w:tcPr>
           <w:p>
@@ -220,6 +227,7 @@
         <w:tc>
           <w:tcPr>
             <w:tcW w:w="0" w:type="auto"/>
+            <w:gridSpan w:val="2"/>
             <w:hideMark/>
           </w:tcPr>
           <w:p>
@@ -253,6 +261,7 @@
         <w:tc>
           <w:tcPr>
             <w:tcW w:w="0" w:type="auto"/>
+            <w:gridSpan w:val="2"/>
             <w:hideMark/>
           </w:tcPr>
           <w:p>
@@ -286,6 +295,7 @@
         <w:tc>
           <w:tcPr>
             <w:tcW w:w="0" w:type="auto"/>
+            <w:gridSpan w:val="2"/>
             <w:hideMark/>
           </w:tcPr>
           <w:p>
@@ -311,6 +321,7 @@
         <w:tc>
           <w:tcPr>
             <w:tcW w:w="0" w:type="auto"/>
+            <w:gridSpan w:val="2"/>
             <w:hideMark/>
           </w:tcPr>
           <w:p>
@@ -338,6 +349,7 @@
         <w:tc>
           <w:tcPr>
             <w:tcW w:w="0" w:type="auto"/>
+            <w:gridSpan w:val="2"/>
             <w:hideMark/>
           </w:tcPr>
           <w:p>
@@ -371,6 +383,7 @@
         <w:tc>
           <w:tcPr>
             <w:tcW w:w="0" w:type="auto"/>
+            <w:gridSpan w:val="2"/>
             <w:hideMark/>
           </w:tcPr>
           <w:p>
@@ -398,6 +411,7 @@
         <w:tc>
           <w:tcPr>
             <w:tcW w:w="0" w:type="auto"/>
+            <w:gridSpan w:val="2"/>
             <w:hideMark/>
           </w:tcPr>
           <w:p>
@@ -425,6 +439,7 @@
         <w:tc>
           <w:tcPr>
             <w:tcW w:w="0" w:type="auto"/>
+            <w:gridSpan w:val="2"/>
             <w:hideMark/>
           </w:tcPr>
           <w:p>
@@ -460,6 +475,7 @@
         <w:tc>
           <w:tcPr>
             <w:tcW w:w="0" w:type="auto"/>
+            <w:gridSpan w:val="2"/>
             <w:hideMark/>
           </w:tcPr>
           <w:p>
@@ -486,6 +502,7 @@
         <w:tc>
           <w:tcPr>
             <w:tcW w:w="0" w:type="auto"/>
+            <w:gridSpan w:val="2"/>
             <w:hideMark/>
           </w:tcPr>
           <w:p>
@@ -513,6 +530,7 @@
         <w:tc>
           <w:tcPr>
             <w:tcW w:w="0" w:type="auto"/>
+            <w:gridSpan w:val="2"/>
             <w:hideMark/>
           </w:tcPr>
           <w:p>
@@ -546,6 +564,7 @@
         <w:tc>
           <w:tcPr>
             <w:tcW w:w="0" w:type="auto"/>
+            <w:gridSpan w:val="2"/>
             <w:hideMark/>
           </w:tcPr>
           <w:p>
@@ -579,6 +598,7 @@
         <w:tc>
           <w:tcPr>
             <w:tcW w:w="0" w:type="auto"/>
+            <w:gridSpan w:val="2"/>
             <w:hideMark/>
           </w:tcPr>
           <w:p>
@@ -612,6 +632,7 @@
         <w:tc>
           <w:tcPr>
             <w:tcW w:w="0" w:type="auto"/>
+            <w:gridSpan w:val="2"/>
             <w:hideMark/>
           </w:tcPr>
           <w:p>
@@ -639,6 +660,7 @@
         <w:tc>
           <w:tcPr>
             <w:tcW w:w="0" w:type="auto"/>
+            <w:gridSpan w:val="2"/>
             <w:hideMark/>
           </w:tcPr>
           <w:p>
@@ -666,6 +688,7 @@
         <w:tc>
           <w:tcPr>
             <w:tcW w:w="0" w:type="auto"/>
+            <w:gridSpan w:val="2"/>
             <w:hideMark/>
           </w:tcPr>
           <w:p>
@@ -699,6 +722,7 @@
         <w:tc>
           <w:tcPr>
             <w:tcW w:w="0" w:type="auto"/>
+            <w:gridSpan w:val="2"/>
             <w:hideMark/>
           </w:tcPr>
           <w:p>
@@ -726,6 +750,7 @@
         <w:tc>
           <w:tcPr>
             <w:tcW w:w="0" w:type="auto"/>
+            <w:gridSpan w:val="2"/>
             <w:hideMark/>
           </w:tcPr>
           <w:p>
@@ -753,6 +778,7 @@
         <w:tc>
           <w:tcPr>
             <w:tcW w:w="0" w:type="auto"/>
+            <w:gridSpan w:val="2"/>
             <w:hideMark/>
           </w:tcPr>
           <w:p>
@@ -780,6 +806,7 @@
         <w:tc>
           <w:tcPr>
             <w:tcW w:w="0" w:type="auto"/>
+            <w:gridSpan w:val="2"/>
             <w:hideMark/>
           </w:tcPr>
           <w:p>
@@ -813,6 +840,7 @@
         <w:tc>
           <w:tcPr>
             <w:tcW w:w="0" w:type="auto"/>
+            <w:gridSpan w:val="2"/>
             <w:hideMark/>
           </w:tcPr>
           <w:p>
@@ -854,6 +882,7 @@
         <w:tc>
           <w:tcPr>
             <w:tcW w:w="0" w:type="auto"/>
+            <w:gridSpan w:val="2"/>
             <w:hideMark/>
           </w:tcPr>
           <w:p>
@@ -882,6 +911,7 @@
         <w:tc>
           <w:tcPr>
             <w:tcW w:w="0" w:type="auto"/>
+            <w:gridSpan w:val="2"/>
             <w:hideMark/>
           </w:tcPr>
           <w:p>
@@ -909,6 +939,7 @@
         <w:tc>
           <w:tcPr>
             <w:tcW w:w="0" w:type="auto"/>
+            <w:gridSpan w:val="2"/>
             <w:hideMark/>
           </w:tcPr>
           <w:p>
@@ -934,6 +965,7 @@
         <w:tc>
           <w:tcPr>
             <w:tcW w:w="0" w:type="auto"/>
+            <w:gridSpan w:val="2"/>
             <w:hideMark/>
           </w:tcPr>
           <w:p>
@@ -961,6 +993,7 @@
         <w:tc>
           <w:tcPr>
             <w:tcW w:w="0" w:type="auto"/>
+            <w:gridSpan w:val="2"/>
             <w:hideMark/>
           </w:tcPr>
           <w:p>
@@ -994,6 +1027,7 @@
         <w:tc>
           <w:tcPr>
             <w:tcW w:w="0" w:type="auto"/>
+            <w:gridSpan w:val="2"/>
             <w:hideMark/>
           </w:tcPr>
           <w:p>
@@ -1027,6 +1061,7 @@
         <w:tc>
           <w:tcPr>
             <w:tcW w:w="0" w:type="auto"/>
+            <w:gridSpan w:val="2"/>
             <w:hideMark/>
           </w:tcPr>
           <w:p>
@@ -1060,6 +1095,7 @@
         <w:tc>
           <w:tcPr>
             <w:tcW w:w="0" w:type="auto"/>
+            <w:gridSpan w:val="2"/>
             <w:hideMark/>
           </w:tcPr>
           <w:p>
@@ -1093,6 +1129,7 @@
         <w:tc>
           <w:tcPr>
             <w:tcW w:w="0" w:type="auto"/>
+            <w:gridSpan w:val="2"/>
             <w:hideMark/>
           </w:tcPr>
           <w:p>
@@ -1126,6 +1163,7 @@
         <w:tc>
           <w:tcPr>
             <w:tcW w:w="0" w:type="auto"/>
+            <w:gridSpan w:val="2"/>
             <w:hideMark/>
           </w:tcPr>
           <w:p>
@@ -1153,6 +1191,7 @@
         <w:tc>
           <w:tcPr>
             <w:tcW w:w="0" w:type="auto"/>
+            <w:gridSpan w:val="2"/>
             <w:hideMark/>
           </w:tcPr>
           <w:p>
@@ -1180,6 +1219,7 @@
         <w:tc>
           <w:tcPr>
             <w:tcW w:w="0" w:type="auto"/>
+            <w:gridSpan w:val="2"/>
             <w:hideMark/>
           </w:tcPr>
           <w:p>
@@ -1221,6 +1261,7 @@
         <w:tc>
           <w:tcPr>
             <w:tcW w:w="0" w:type="auto"/>
+            <w:gridSpan w:val="2"/>
             <w:hideMark/>
           </w:tcPr>
           <w:p>
@@ -1248,6 +1289,7 @@
         <w:tc>
           <w:tcPr>
             <w:tcW w:w="0" w:type="auto"/>
+            <w:gridSpan w:val="2"/>
             <w:hideMark/>
           </w:tcPr>
           <w:p>
@@ -1275,6 +1317,7 @@
         <w:tc>
           <w:tcPr>
             <w:tcW w:w="0" w:type="auto"/>
+            <w:gridSpan w:val="2"/>
             <w:hideMark/>
           </w:tcPr>
           <w:p>
@@ -1309,6 +1352,7 @@
         <w:tc>
           <w:tcPr>
             <w:tcW w:w="0" w:type="auto"/>
+            <w:gridSpan w:val="2"/>
             <w:hideMark/>
           </w:tcPr>
           <w:p>
@@ -1340,6 +1384,7 @@
         <w:tc>
           <w:tcPr>
             <w:tcW w:w="0" w:type="auto"/>
+            <w:gridSpan w:val="2"/>
             <w:hideMark/>
           </w:tcPr>
           <w:p>
@@ -1360,277 +1405,160 @@
           </w:p>
         </w:tc>
       </w:tr>
+      <w:tr>
+        <w:trPr>
+          <w:tblCellSpacing w:w="15" w:type="dxa"/>
+        </w:trPr>
+        <w:tc>
+          <w:tcPr>
+            <w:tcW w:w="219" w:type="pct"/>
+            <w:hideMark/>
+          </w:tcPr>
+          <w:p>
+            <w:pPr>
+              <w:pStyle w:val="Literaturverzeichnis"/>
+              <w:rPr>
+                <w:noProof/>
+                <w:lang w:val="en-US"/>
+              </w:rPr>
+            </w:pPr>
+            <w:r>
+              <w:rPr>
+                <w:noProof/>
+                <w:lang w:val="en-US"/>
+              </w:rPr>
+              <w:t xml:space="preserve">[45] </w:t>
+            </w:r>
+          </w:p>
+        </w:tc>
+        <w:tc>
+          <w:tcPr>
+            <w:tcW w:w="0" w:type="auto"/>
+            <w:hideMark/>
+          </w:tcPr>
+          <w:p>
+            <w:pPr>
+              <w:pStyle w:val="Literaturverzeichnis"/>
+              <w:rPr>
+                <w:noProof/>
+                <w:lang w:val="en-US"/>
+              </w:rPr>
+            </w:pPr>
+            <w:r>
+              <w:rPr>
+                <w:noProof/>
+                <w:lang w:val="en-US"/>
+              </w:rPr>
+              <w:t>Ralink, "OpenWRT Project MediaTek / Ralink," 16 10 2019. [Online]. Available: https://openwrt.org/docs/techref/hardware/soc/soc.mediatek. [Accessed 11 03 2020].</w:t>
+            </w:r>
+          </w:p>
+        </w:tc>
+      </w:tr>
+      <w:tr>
+        <w:trPr>
+          <w:tblCellSpacing w:w="15" w:type="dxa"/>
+        </w:trPr>
+        <w:tc>
+          <w:tcPr>
+            <w:tcW w:w="219" w:type="pct"/>
+            <w:hideMark/>
+          </w:tcPr>
+          <w:p>
+            <w:pPr>
+              <w:pStyle w:val="Literaturverzeichnis"/>
+              <w:rPr>
+                <w:noProof/>
+                <w:lang w:val="en-US"/>
+              </w:rPr>
+            </w:pPr>
+            <w:r>
+              <w:rPr>
+                <w:noProof/>
+                <w:lang w:val="en-US"/>
+              </w:rPr>
+              <w:t xml:space="preserve">[46] </w:t>
+            </w:r>
+          </w:p>
+        </w:tc>
+        <w:tc>
+          <w:tcPr>
+            <w:tcW w:w="0" w:type="auto"/>
+            <w:hideMark/>
+          </w:tcPr>
+          <w:p>
+            <w:pPr>
+              <w:pStyle w:val="Literaturverzeichnis"/>
+              <w:rPr>
+                <w:noProof/>
+                <w:lang w:val="en-US"/>
+              </w:rPr>
+            </w:pPr>
+            <w:r>
+              <w:rPr>
+                <w:noProof/>
+              </w:rPr>
+              <w:t xml:space="preserve">Atmel, "Atmel-42181-SAM-D21 Datasheet," 2015. </w:t>
+            </w:r>
+            <w:r>
+              <w:rPr>
+                <w:noProof/>
+                <w:lang w:val="en-US"/>
+              </w:rPr>
+              <w:t>[Online]. Available: https://cdn.sparkfun.com/datasheets/Dev/Arduino/Boards/Atmel-42181-SAM-D21_Datasheet.pdf. [Accessed 11 03 2020].</w:t>
+            </w:r>
+          </w:p>
+        </w:tc>
+      </w:tr>
+      <w:tr>
+        <w:trPr>
+          <w:tblCellSpacing w:w="15" w:type="dxa"/>
+        </w:trPr>
+        <w:tc>
+          <w:tcPr>
+            <w:tcW w:w="219" w:type="pct"/>
+            <w:hideMark/>
+          </w:tcPr>
+          <w:p>
+            <w:pPr>
+              <w:pStyle w:val="Literaturverzeichnis"/>
+              <w:rPr>
+                <w:noProof/>
+                <w:lang w:val="en-US"/>
+              </w:rPr>
+            </w:pPr>
+            <w:r>
+              <w:rPr>
+                <w:noProof/>
+                <w:lang w:val="en-US"/>
+              </w:rPr>
+              <w:t xml:space="preserve">[47] </w:t>
+            </w:r>
+          </w:p>
+        </w:tc>
+        <w:tc>
+          <w:tcPr>
+            <w:tcW w:w="0" w:type="auto"/>
+            <w:hideMark/>
+          </w:tcPr>
+          <w:p>
+            <w:pPr>
+              <w:pStyle w:val="Literaturverzeichnis"/>
+              <w:rPr>
+                <w:noProof/>
+                <w:lang w:val="en-US"/>
+              </w:rPr>
+            </w:pPr>
+            <w:r>
+              <w:rPr>
+                <w:noProof/>
+                <w:lang w:val="en-US"/>
+              </w:rPr>
+              <w:t>Tessel, "Tessel 2 Hardware Overview," Tessel, 2018. [Online]. Available: https://tessel.io/blog/113259439202/tessel-2-hardware-overview. [Accessed 11 03 2020].</w:t>
+            </w:r>
+          </w:p>
+        </w:tc>
+      </w:tr>
     </w:tbl>
-    <w:p>
-      <w:pPr>
-        <w:autoSpaceDE w:val="0"/>
-        <w:autoSpaceDN w:val="0"/>
-        <w:adjustRightInd w:val="0"/>
-        <w:spacing w:after="0" w:line="360" w:lineRule="auto"/>
-        <w:rPr>
-          <w:rFonts w:ascii="Arial" w:hAnsi="Arial" w:cs="Arial"/>
-          <w:color w:val="262626"/>
-          <w:sz w:val="28"/>
-          <w:szCs w:val="28"/>
-          <w:lang w:val="en-US"/>
-        </w:rPr>
-      </w:pPr>
-    </w:p>
-    <w:p>
-      <w:pPr>
-        <w:autoSpaceDE w:val="0"/>
-        <w:autoSpaceDN w:val="0"/>
-        <w:adjustRightInd w:val="0"/>
-        <w:spacing w:after="0" w:line="360" w:lineRule="auto"/>
-        <w:rPr>
-          <w:rFonts w:ascii="Arial" w:hAnsi="Arial" w:cs="Arial"/>
-          <w:color w:val="262626"/>
-          <w:sz w:val="28"/>
-          <w:szCs w:val="28"/>
-          <w:lang w:val="en-US"/>
-        </w:rPr>
-      </w:pPr>
-    </w:p>
-    <w:p>
-      <w:pPr>
-        <w:autoSpaceDE w:val="0"/>
-        <w:autoSpaceDN w:val="0"/>
-        <w:adjustRightInd w:val="0"/>
-        <w:spacing w:after="0" w:line="360" w:lineRule="auto"/>
-        <w:rPr>
-          <w:rFonts w:ascii="Arial" w:hAnsi="Arial" w:cs="Arial"/>
-          <w:color w:val="262626"/>
-          <w:sz w:val="28"/>
-          <w:szCs w:val="28"/>
-          <w:lang w:val="en-US"/>
-        </w:rPr>
-      </w:pPr>
-    </w:p>
-    <w:p>
-      <w:pPr>
-        <w:autoSpaceDE w:val="0"/>
-        <w:autoSpaceDN w:val="0"/>
-        <w:adjustRightInd w:val="0"/>
-        <w:spacing w:after="0" w:line="360" w:lineRule="auto"/>
-        <w:rPr>
-          <w:rFonts w:ascii="Arial" w:hAnsi="Arial" w:cs="Arial"/>
-          <w:color w:val="262626"/>
-          <w:sz w:val="28"/>
-          <w:szCs w:val="28"/>
-          <w:lang w:val="en-US"/>
-        </w:rPr>
-      </w:pPr>
-    </w:p>
-    <w:p>
-      <w:pPr>
-        <w:autoSpaceDE w:val="0"/>
-        <w:autoSpaceDN w:val="0"/>
-        <w:adjustRightInd w:val="0"/>
-        <w:spacing w:after="0" w:line="360" w:lineRule="auto"/>
-        <w:rPr>
-          <w:rFonts w:ascii="Arial" w:hAnsi="Arial" w:cs="Arial"/>
-          <w:color w:val="262626"/>
-          <w:sz w:val="28"/>
-          <w:szCs w:val="28"/>
-          <w:lang w:val="en-US"/>
-        </w:rPr>
-      </w:pPr>
-    </w:p>
-    <w:p>
-      <w:pPr>
-        <w:autoSpaceDE w:val="0"/>
-        <w:autoSpaceDN w:val="0"/>
-        <w:adjustRightInd w:val="0"/>
-        <w:spacing w:after="0" w:line="360" w:lineRule="auto"/>
-        <w:rPr>
-          <w:rFonts w:ascii="Arial" w:hAnsi="Arial" w:cs="Arial"/>
-          <w:color w:val="262626"/>
-          <w:sz w:val="28"/>
-          <w:szCs w:val="28"/>
-          <w:lang w:val="en-US"/>
-        </w:rPr>
-      </w:pPr>
-    </w:p>
-    <w:p>
-      <w:pPr>
-        <w:autoSpaceDE w:val="0"/>
-        <w:autoSpaceDN w:val="0"/>
-        <w:adjustRightInd w:val="0"/>
-        <w:spacing w:after="0" w:line="360" w:lineRule="auto"/>
-        <w:rPr>
-          <w:rFonts w:ascii="Arial" w:hAnsi="Arial" w:cs="Arial"/>
-          <w:color w:val="262626"/>
-          <w:sz w:val="28"/>
-          <w:szCs w:val="28"/>
-          <w:lang w:val="en-US"/>
-        </w:rPr>
-      </w:pPr>
-    </w:p>
-    <w:p>
-      <w:pPr>
-        <w:autoSpaceDE w:val="0"/>
-        <w:autoSpaceDN w:val="0"/>
-        <w:adjustRightInd w:val="0"/>
-        <w:spacing w:after="0" w:line="360" w:lineRule="auto"/>
-        <w:rPr>
-          <w:rFonts w:ascii="Arial" w:hAnsi="Arial" w:cs="Arial"/>
-          <w:color w:val="262626"/>
-          <w:sz w:val="28"/>
-          <w:szCs w:val="28"/>
-          <w:lang w:val="en-US"/>
-        </w:rPr>
-      </w:pPr>
-    </w:p>
-    <w:p>
-      <w:pPr>
-        <w:autoSpaceDE w:val="0"/>
-        <w:autoSpaceDN w:val="0"/>
-        <w:adjustRightInd w:val="0"/>
-        <w:spacing w:after="0" w:line="360" w:lineRule="auto"/>
-        <w:rPr>
-          <w:rFonts w:ascii="Arial" w:hAnsi="Arial" w:cs="Arial"/>
-          <w:color w:val="262626"/>
-          <w:sz w:val="28"/>
-          <w:szCs w:val="28"/>
-          <w:lang w:val="en-US"/>
-        </w:rPr>
-      </w:pPr>
-    </w:p>
-    <w:p>
-      <w:pPr>
-        <w:autoSpaceDE w:val="0"/>
-        <w:autoSpaceDN w:val="0"/>
-        <w:adjustRightInd w:val="0"/>
-        <w:spacing w:after="0" w:line="360" w:lineRule="auto"/>
-        <w:rPr>
-          <w:rFonts w:ascii="Arial" w:hAnsi="Arial" w:cs="Arial"/>
-          <w:color w:val="262626"/>
-          <w:sz w:val="28"/>
-          <w:szCs w:val="28"/>
-          <w:lang w:val="en-US"/>
-        </w:rPr>
-      </w:pPr>
-    </w:p>
-    <w:p>
-      <w:pPr>
-        <w:autoSpaceDE w:val="0"/>
-        <w:autoSpaceDN w:val="0"/>
-        <w:adjustRightInd w:val="0"/>
-        <w:spacing w:after="0" w:line="360" w:lineRule="auto"/>
-        <w:rPr>
-          <w:rFonts w:ascii="Arial" w:hAnsi="Arial" w:cs="Arial"/>
-          <w:color w:val="262626"/>
-          <w:sz w:val="28"/>
-          <w:szCs w:val="28"/>
-          <w:lang w:val="en-US"/>
-        </w:rPr>
-      </w:pPr>
-    </w:p>
-    <w:p>
-      <w:pPr>
-        <w:autoSpaceDE w:val="0"/>
-        <w:autoSpaceDN w:val="0"/>
-        <w:adjustRightInd w:val="0"/>
-        <w:spacing w:after="0" w:line="360" w:lineRule="auto"/>
-        <w:rPr>
-          <w:rFonts w:ascii="Arial" w:hAnsi="Arial" w:cs="Arial"/>
-          <w:color w:val="262626"/>
-          <w:sz w:val="28"/>
-          <w:szCs w:val="28"/>
-          <w:lang w:val="en-US"/>
-        </w:rPr>
-      </w:pPr>
-    </w:p>
-    <w:p>
-      <w:pPr>
-        <w:autoSpaceDE w:val="0"/>
-        <w:autoSpaceDN w:val="0"/>
-        <w:adjustRightInd w:val="0"/>
-        <w:spacing w:after="0" w:line="360" w:lineRule="auto"/>
-        <w:rPr>
-          <w:rFonts w:ascii="Arial" w:hAnsi="Arial" w:cs="Arial"/>
-          <w:color w:val="262626"/>
-          <w:sz w:val="28"/>
-          <w:szCs w:val="28"/>
-          <w:lang w:val="en-US"/>
-        </w:rPr>
-      </w:pPr>
-    </w:p>
-    <w:p>
-      <w:pPr>
-        <w:autoSpaceDE w:val="0"/>
-        <w:autoSpaceDN w:val="0"/>
-        <w:adjustRightInd w:val="0"/>
-        <w:spacing w:after="0" w:line="360" w:lineRule="auto"/>
-        <w:rPr>
-          <w:rFonts w:ascii="Arial" w:hAnsi="Arial" w:cs="Arial"/>
-          <w:color w:val="262626"/>
-          <w:sz w:val="28"/>
-          <w:szCs w:val="28"/>
-          <w:lang w:val="en-US"/>
-        </w:rPr>
-      </w:pPr>
-    </w:p>
-    <w:p>
-      <w:pPr>
-        <w:autoSpaceDE w:val="0"/>
-        <w:autoSpaceDN w:val="0"/>
-        <w:adjustRightInd w:val="0"/>
-        <w:spacing w:after="0" w:line="360" w:lineRule="auto"/>
-        <w:rPr>
-          <w:rFonts w:ascii="Arial" w:hAnsi="Arial" w:cs="Arial"/>
-          <w:color w:val="262626"/>
-          <w:sz w:val="28"/>
-          <w:szCs w:val="28"/>
-          <w:lang w:val="en-US"/>
-        </w:rPr>
-      </w:pPr>
-    </w:p>
-    <w:p>
-      <w:pPr>
-        <w:autoSpaceDE w:val="0"/>
-        <w:autoSpaceDN w:val="0"/>
-        <w:adjustRightInd w:val="0"/>
-        <w:spacing w:after="0" w:line="360" w:lineRule="auto"/>
-        <w:rPr>
-          <w:rFonts w:ascii="Arial" w:hAnsi="Arial" w:cs="Arial"/>
-          <w:color w:val="262626"/>
-          <w:sz w:val="28"/>
-          <w:szCs w:val="28"/>
-          <w:lang w:val="en-US"/>
-        </w:rPr>
-      </w:pPr>
-    </w:p>
-    <w:p>
-      <w:pPr>
-        <w:autoSpaceDE w:val="0"/>
-        <w:autoSpaceDN w:val="0"/>
-        <w:adjustRightInd w:val="0"/>
-        <w:spacing w:after="0" w:line="360" w:lineRule="auto"/>
-        <w:rPr>
-          <w:rFonts w:ascii="Arial" w:hAnsi="Arial" w:cs="Arial"/>
-          <w:color w:val="262626"/>
-          <w:sz w:val="28"/>
-          <w:szCs w:val="28"/>
-          <w:lang w:val="en-US"/>
-        </w:rPr>
-      </w:pPr>
-    </w:p>
-    <w:p>
-      <w:pPr>
-        <w:autoSpaceDE w:val="0"/>
-        <w:autoSpaceDN w:val="0"/>
-        <w:adjustRightInd w:val="0"/>
-        <w:spacing w:after="0" w:line="360" w:lineRule="auto"/>
-        <w:rPr>
-          <w:rFonts w:ascii="Arial" w:hAnsi="Arial" w:cs="Arial"/>
-          <w:color w:val="262626"/>
-          <w:sz w:val="28"/>
-          <w:szCs w:val="28"/>
-          <w:lang w:val="en-US"/>
-        </w:rPr>
-      </w:pPr>
-    </w:p>
     <w:p>
       <w:pPr>
         <w:autoSpaceDE w:val="0"/>
@@ -1650,6 +1578,276 @@
     </w:p>
     <w:p>
       <w:pPr>
+        <w:autoSpaceDE w:val="0"/>
+        <w:autoSpaceDN w:val="0"/>
+        <w:adjustRightInd w:val="0"/>
+        <w:spacing w:after="0" w:line="360" w:lineRule="auto"/>
+        <w:rPr>
+          <w:rFonts w:ascii="Arial" w:hAnsi="Arial" w:cs="Arial"/>
+          <w:color w:val="262626"/>
+          <w:sz w:val="28"/>
+          <w:szCs w:val="28"/>
+          <w:lang w:val="en-US"/>
+        </w:rPr>
+      </w:pPr>
+    </w:p>
+    <w:p>
+      <w:pPr>
+        <w:autoSpaceDE w:val="0"/>
+        <w:autoSpaceDN w:val="0"/>
+        <w:adjustRightInd w:val="0"/>
+        <w:spacing w:after="0" w:line="360" w:lineRule="auto"/>
+        <w:rPr>
+          <w:rFonts w:ascii="Arial" w:hAnsi="Arial" w:cs="Arial"/>
+          <w:color w:val="262626"/>
+          <w:sz w:val="28"/>
+          <w:szCs w:val="28"/>
+          <w:lang w:val="en-US"/>
+        </w:rPr>
+      </w:pPr>
+    </w:p>
+    <w:p>
+      <w:pPr>
+        <w:autoSpaceDE w:val="0"/>
+        <w:autoSpaceDN w:val="0"/>
+        <w:adjustRightInd w:val="0"/>
+        <w:spacing w:after="0" w:line="360" w:lineRule="auto"/>
+        <w:rPr>
+          <w:rFonts w:ascii="Arial" w:hAnsi="Arial" w:cs="Arial"/>
+          <w:color w:val="262626"/>
+          <w:sz w:val="28"/>
+          <w:szCs w:val="28"/>
+          <w:lang w:val="en-US"/>
+        </w:rPr>
+      </w:pPr>
+    </w:p>
+    <w:p>
+      <w:pPr>
+        <w:autoSpaceDE w:val="0"/>
+        <w:autoSpaceDN w:val="0"/>
+        <w:adjustRightInd w:val="0"/>
+        <w:spacing w:after="0" w:line="360" w:lineRule="auto"/>
+        <w:rPr>
+          <w:rFonts w:ascii="Arial" w:hAnsi="Arial" w:cs="Arial"/>
+          <w:color w:val="262626"/>
+          <w:sz w:val="28"/>
+          <w:szCs w:val="28"/>
+          <w:lang w:val="en-US"/>
+        </w:rPr>
+      </w:pPr>
+    </w:p>
+    <w:p>
+      <w:pPr>
+        <w:autoSpaceDE w:val="0"/>
+        <w:autoSpaceDN w:val="0"/>
+        <w:adjustRightInd w:val="0"/>
+        <w:spacing w:after="0" w:line="360" w:lineRule="auto"/>
+        <w:rPr>
+          <w:rFonts w:ascii="Arial" w:hAnsi="Arial" w:cs="Arial"/>
+          <w:color w:val="262626"/>
+          <w:sz w:val="28"/>
+          <w:szCs w:val="28"/>
+          <w:lang w:val="en-US"/>
+        </w:rPr>
+      </w:pPr>
+    </w:p>
+    <w:p>
+      <w:pPr>
+        <w:autoSpaceDE w:val="0"/>
+        <w:autoSpaceDN w:val="0"/>
+        <w:adjustRightInd w:val="0"/>
+        <w:spacing w:after="0" w:line="360" w:lineRule="auto"/>
+        <w:rPr>
+          <w:rFonts w:ascii="Arial" w:hAnsi="Arial" w:cs="Arial"/>
+          <w:color w:val="262626"/>
+          <w:sz w:val="28"/>
+          <w:szCs w:val="28"/>
+          <w:lang w:val="en-US"/>
+        </w:rPr>
+      </w:pPr>
+    </w:p>
+    <w:p>
+      <w:pPr>
+        <w:autoSpaceDE w:val="0"/>
+        <w:autoSpaceDN w:val="0"/>
+        <w:adjustRightInd w:val="0"/>
+        <w:spacing w:after="0" w:line="360" w:lineRule="auto"/>
+        <w:rPr>
+          <w:rFonts w:ascii="Arial" w:hAnsi="Arial" w:cs="Arial"/>
+          <w:color w:val="262626"/>
+          <w:sz w:val="28"/>
+          <w:szCs w:val="28"/>
+          <w:lang w:val="en-US"/>
+        </w:rPr>
+      </w:pPr>
+    </w:p>
+    <w:p>
+      <w:pPr>
+        <w:autoSpaceDE w:val="0"/>
+        <w:autoSpaceDN w:val="0"/>
+        <w:adjustRightInd w:val="0"/>
+        <w:spacing w:after="0" w:line="360" w:lineRule="auto"/>
+        <w:rPr>
+          <w:rFonts w:ascii="Arial" w:hAnsi="Arial" w:cs="Arial"/>
+          <w:color w:val="262626"/>
+          <w:sz w:val="28"/>
+          <w:szCs w:val="28"/>
+          <w:lang w:val="en-US"/>
+        </w:rPr>
+      </w:pPr>
+    </w:p>
+    <w:p>
+      <w:pPr>
+        <w:autoSpaceDE w:val="0"/>
+        <w:autoSpaceDN w:val="0"/>
+        <w:adjustRightInd w:val="0"/>
+        <w:spacing w:after="0" w:line="360" w:lineRule="auto"/>
+        <w:rPr>
+          <w:rFonts w:ascii="Arial" w:hAnsi="Arial" w:cs="Arial"/>
+          <w:color w:val="262626"/>
+          <w:sz w:val="28"/>
+          <w:szCs w:val="28"/>
+          <w:lang w:val="en-US"/>
+        </w:rPr>
+      </w:pPr>
+    </w:p>
+    <w:p>
+      <w:pPr>
+        <w:autoSpaceDE w:val="0"/>
+        <w:autoSpaceDN w:val="0"/>
+        <w:adjustRightInd w:val="0"/>
+        <w:spacing w:after="0" w:line="360" w:lineRule="auto"/>
+        <w:rPr>
+          <w:rFonts w:ascii="Arial" w:hAnsi="Arial" w:cs="Arial"/>
+          <w:color w:val="262626"/>
+          <w:sz w:val="28"/>
+          <w:szCs w:val="28"/>
+          <w:lang w:val="en-US"/>
+        </w:rPr>
+      </w:pPr>
+    </w:p>
+    <w:p>
+      <w:pPr>
+        <w:autoSpaceDE w:val="0"/>
+        <w:autoSpaceDN w:val="0"/>
+        <w:adjustRightInd w:val="0"/>
+        <w:spacing w:after="0" w:line="360" w:lineRule="auto"/>
+        <w:rPr>
+          <w:rFonts w:ascii="Arial" w:hAnsi="Arial" w:cs="Arial"/>
+          <w:color w:val="262626"/>
+          <w:sz w:val="28"/>
+          <w:szCs w:val="28"/>
+          <w:lang w:val="en-US"/>
+        </w:rPr>
+      </w:pPr>
+    </w:p>
+    <w:p>
+      <w:pPr>
+        <w:autoSpaceDE w:val="0"/>
+        <w:autoSpaceDN w:val="0"/>
+        <w:adjustRightInd w:val="0"/>
+        <w:spacing w:after="0" w:line="360" w:lineRule="auto"/>
+        <w:rPr>
+          <w:rFonts w:ascii="Arial" w:hAnsi="Arial" w:cs="Arial"/>
+          <w:color w:val="262626"/>
+          <w:sz w:val="28"/>
+          <w:szCs w:val="28"/>
+          <w:lang w:val="en-US"/>
+        </w:rPr>
+      </w:pPr>
+    </w:p>
+    <w:p>
+      <w:pPr>
+        <w:autoSpaceDE w:val="0"/>
+        <w:autoSpaceDN w:val="0"/>
+        <w:adjustRightInd w:val="0"/>
+        <w:spacing w:after="0" w:line="360" w:lineRule="auto"/>
+        <w:rPr>
+          <w:rFonts w:ascii="Arial" w:hAnsi="Arial" w:cs="Arial"/>
+          <w:color w:val="262626"/>
+          <w:sz w:val="28"/>
+          <w:szCs w:val="28"/>
+          <w:lang w:val="en-US"/>
+        </w:rPr>
+      </w:pPr>
+    </w:p>
+    <w:p>
+      <w:pPr>
+        <w:autoSpaceDE w:val="0"/>
+        <w:autoSpaceDN w:val="0"/>
+        <w:adjustRightInd w:val="0"/>
+        <w:spacing w:after="0" w:line="360" w:lineRule="auto"/>
+        <w:rPr>
+          <w:rFonts w:ascii="Arial" w:hAnsi="Arial" w:cs="Arial"/>
+          <w:color w:val="262626"/>
+          <w:sz w:val="28"/>
+          <w:szCs w:val="28"/>
+          <w:lang w:val="en-US"/>
+        </w:rPr>
+      </w:pPr>
+    </w:p>
+    <w:p>
+      <w:pPr>
+        <w:autoSpaceDE w:val="0"/>
+        <w:autoSpaceDN w:val="0"/>
+        <w:adjustRightInd w:val="0"/>
+        <w:spacing w:after="0" w:line="360" w:lineRule="auto"/>
+        <w:rPr>
+          <w:rFonts w:ascii="Arial" w:hAnsi="Arial" w:cs="Arial"/>
+          <w:color w:val="262626"/>
+          <w:sz w:val="28"/>
+          <w:szCs w:val="28"/>
+          <w:lang w:val="en-US"/>
+        </w:rPr>
+      </w:pPr>
+    </w:p>
+    <w:p>
+      <w:pPr>
+        <w:autoSpaceDE w:val="0"/>
+        <w:autoSpaceDN w:val="0"/>
+        <w:adjustRightInd w:val="0"/>
+        <w:spacing w:after="0" w:line="360" w:lineRule="auto"/>
+        <w:rPr>
+          <w:rFonts w:ascii="Arial" w:hAnsi="Arial" w:cs="Arial"/>
+          <w:color w:val="262626"/>
+          <w:sz w:val="28"/>
+          <w:szCs w:val="28"/>
+          <w:lang w:val="en-US"/>
+        </w:rPr>
+      </w:pPr>
+    </w:p>
+    <w:p>
+      <w:pPr>
+        <w:autoSpaceDE w:val="0"/>
+        <w:autoSpaceDN w:val="0"/>
+        <w:adjustRightInd w:val="0"/>
+        <w:spacing w:after="0" w:line="360" w:lineRule="auto"/>
+        <w:rPr>
+          <w:rFonts w:ascii="Arial" w:hAnsi="Arial" w:cs="Arial"/>
+          <w:color w:val="262626"/>
+          <w:sz w:val="28"/>
+          <w:szCs w:val="28"/>
+          <w:lang w:val="en-US"/>
+        </w:rPr>
+      </w:pPr>
+    </w:p>
+    <w:p>
+      <w:pPr>
+        <w:autoSpaceDE w:val="0"/>
+        <w:autoSpaceDN w:val="0"/>
+        <w:adjustRightInd w:val="0"/>
+        <w:spacing w:after="0" w:line="360" w:lineRule="auto"/>
+        <w:rPr>
+          <w:rFonts w:ascii="Arial" w:hAnsi="Arial" w:cs="Arial"/>
+          <w:color w:val="262626"/>
+          <w:sz w:val="28"/>
+          <w:szCs w:val="28"/>
+          <w:lang w:val="en-US"/>
+        </w:rPr>
+      </w:pPr>
+    </w:p>
+    <w:p>
+      <w:pPr>
         <w:pStyle w:val="berschrift1"/>
         <w:rPr>
           <w:rFonts w:ascii="Arial" w:hAnsi="Arial" w:cs="Arial"/>
@@ -1661,6 +1859,7 @@
           <w:rFonts w:ascii="Arial" w:hAnsi="Arial" w:cs="Arial"/>
           <w:lang w:val="en-US"/>
         </w:rPr>
+        <w:lastRenderedPageBreak/>
         <w:t xml:space="preserve">Article: </w:t>
       </w:r>
       <w:r>
@@ -1723,7 +1922,6 @@
           <w:szCs w:val="28"/>
           <w:lang w:val="en-US"/>
         </w:rPr>
-        <w:lastRenderedPageBreak/>
         <w:t>Calderara</w:t>
       </w:r>
       <w:proofErr w:type="spellEnd"/>
@@ -2240,6 +2438,7 @@
         <w:rPr>
           <w:rFonts w:ascii="Arial" w:hAnsi="Arial" w:cs="Arial"/>
         </w:rPr>
+        <w:lastRenderedPageBreak/>
         <w:t xml:space="preserve">Website: </w:t>
       </w:r>
       <w:hyperlink r:id="rId7" w:history="1">

</xml_diff>

<commit_message>
Added html, js chapter
</commit_message>
<xml_diff>
--- a/Literatur/bibliography.docx
+++ b/Literatur/bibliography.docx
@@ -49,8 +49,7 @@
         <w:tblLook w:val="04A0" w:firstRow="1" w:lastRow="0" w:firstColumn="1" w:lastColumn="0" w:noHBand="0" w:noVBand="1"/>
       </w:tblPr>
       <w:tblGrid>
-        <w:gridCol w:w="438"/>
-        <w:gridCol w:w="8634"/>
+        <w:gridCol w:w="9072"/>
       </w:tblGrid>
       <w:tr>
         <w:trPr>
@@ -59,7 +58,6 @@
         <w:tc>
           <w:tcPr>
             <w:tcW w:w="0" w:type="auto"/>
-            <w:gridSpan w:val="2"/>
             <w:hideMark/>
           </w:tcPr>
           <w:p>
@@ -87,7 +85,6 @@
         <w:tc>
           <w:tcPr>
             <w:tcW w:w="0" w:type="auto"/>
-            <w:gridSpan w:val="2"/>
             <w:hideMark/>
           </w:tcPr>
           <w:p>
@@ -115,7 +112,6 @@
         <w:tc>
           <w:tcPr>
             <w:tcW w:w="0" w:type="auto"/>
-            <w:gridSpan w:val="2"/>
             <w:hideMark/>
           </w:tcPr>
           <w:p>
@@ -143,7 +139,6 @@
         <w:tc>
           <w:tcPr>
             <w:tcW w:w="0" w:type="auto"/>
-            <w:gridSpan w:val="2"/>
             <w:hideMark/>
           </w:tcPr>
           <w:p>
@@ -171,7 +166,6 @@
         <w:tc>
           <w:tcPr>
             <w:tcW w:w="0" w:type="auto"/>
-            <w:gridSpan w:val="2"/>
             <w:hideMark/>
           </w:tcPr>
           <w:p>
@@ -199,7 +193,6 @@
         <w:tc>
           <w:tcPr>
             <w:tcW w:w="0" w:type="auto"/>
-            <w:gridSpan w:val="2"/>
             <w:hideMark/>
           </w:tcPr>
           <w:p>
@@ -227,7 +220,6 @@
         <w:tc>
           <w:tcPr>
             <w:tcW w:w="0" w:type="auto"/>
-            <w:gridSpan w:val="2"/>
             <w:hideMark/>
           </w:tcPr>
           <w:p>
@@ -261,7 +253,6 @@
         <w:tc>
           <w:tcPr>
             <w:tcW w:w="0" w:type="auto"/>
-            <w:gridSpan w:val="2"/>
             <w:hideMark/>
           </w:tcPr>
           <w:p>
@@ -295,7 +286,6 @@
         <w:tc>
           <w:tcPr>
             <w:tcW w:w="0" w:type="auto"/>
-            <w:gridSpan w:val="2"/>
             <w:hideMark/>
           </w:tcPr>
           <w:p>
@@ -321,7 +311,6 @@
         <w:tc>
           <w:tcPr>
             <w:tcW w:w="0" w:type="auto"/>
-            <w:gridSpan w:val="2"/>
             <w:hideMark/>
           </w:tcPr>
           <w:p>
@@ -349,7 +338,6 @@
         <w:tc>
           <w:tcPr>
             <w:tcW w:w="0" w:type="auto"/>
-            <w:gridSpan w:val="2"/>
             <w:hideMark/>
           </w:tcPr>
           <w:p>
@@ -383,7 +371,6 @@
         <w:tc>
           <w:tcPr>
             <w:tcW w:w="0" w:type="auto"/>
-            <w:gridSpan w:val="2"/>
             <w:hideMark/>
           </w:tcPr>
           <w:p>
@@ -411,7 +398,6 @@
         <w:tc>
           <w:tcPr>
             <w:tcW w:w="0" w:type="auto"/>
-            <w:gridSpan w:val="2"/>
             <w:hideMark/>
           </w:tcPr>
           <w:p>
@@ -439,7 +425,6 @@
         <w:tc>
           <w:tcPr>
             <w:tcW w:w="0" w:type="auto"/>
-            <w:gridSpan w:val="2"/>
             <w:hideMark/>
           </w:tcPr>
           <w:p>
@@ -475,7 +460,6 @@
         <w:tc>
           <w:tcPr>
             <w:tcW w:w="0" w:type="auto"/>
-            <w:gridSpan w:val="2"/>
             <w:hideMark/>
           </w:tcPr>
           <w:p>
@@ -502,7 +486,6 @@
         <w:tc>
           <w:tcPr>
             <w:tcW w:w="0" w:type="auto"/>
-            <w:gridSpan w:val="2"/>
             <w:hideMark/>
           </w:tcPr>
           <w:p>
@@ -530,7 +513,6 @@
         <w:tc>
           <w:tcPr>
             <w:tcW w:w="0" w:type="auto"/>
-            <w:gridSpan w:val="2"/>
             <w:hideMark/>
           </w:tcPr>
           <w:p>
@@ -564,7 +546,6 @@
         <w:tc>
           <w:tcPr>
             <w:tcW w:w="0" w:type="auto"/>
-            <w:gridSpan w:val="2"/>
             <w:hideMark/>
           </w:tcPr>
           <w:p>
@@ -598,7 +579,6 @@
         <w:tc>
           <w:tcPr>
             <w:tcW w:w="0" w:type="auto"/>
-            <w:gridSpan w:val="2"/>
             <w:hideMark/>
           </w:tcPr>
           <w:p>
@@ -632,7 +612,6 @@
         <w:tc>
           <w:tcPr>
             <w:tcW w:w="0" w:type="auto"/>
-            <w:gridSpan w:val="2"/>
             <w:hideMark/>
           </w:tcPr>
           <w:p>
@@ -660,7 +639,6 @@
         <w:tc>
           <w:tcPr>
             <w:tcW w:w="0" w:type="auto"/>
-            <w:gridSpan w:val="2"/>
             <w:hideMark/>
           </w:tcPr>
           <w:p>
@@ -688,7 +666,6 @@
         <w:tc>
           <w:tcPr>
             <w:tcW w:w="0" w:type="auto"/>
-            <w:gridSpan w:val="2"/>
             <w:hideMark/>
           </w:tcPr>
           <w:p>
@@ -722,7 +699,6 @@
         <w:tc>
           <w:tcPr>
             <w:tcW w:w="0" w:type="auto"/>
-            <w:gridSpan w:val="2"/>
             <w:hideMark/>
           </w:tcPr>
           <w:p>
@@ -750,7 +726,6 @@
         <w:tc>
           <w:tcPr>
             <w:tcW w:w="0" w:type="auto"/>
-            <w:gridSpan w:val="2"/>
             <w:hideMark/>
           </w:tcPr>
           <w:p>
@@ -778,7 +753,6 @@
         <w:tc>
           <w:tcPr>
             <w:tcW w:w="0" w:type="auto"/>
-            <w:gridSpan w:val="2"/>
             <w:hideMark/>
           </w:tcPr>
           <w:p>
@@ -806,7 +780,6 @@
         <w:tc>
           <w:tcPr>
             <w:tcW w:w="0" w:type="auto"/>
-            <w:gridSpan w:val="2"/>
             <w:hideMark/>
           </w:tcPr>
           <w:p>
@@ -840,7 +813,6 @@
         <w:tc>
           <w:tcPr>
             <w:tcW w:w="0" w:type="auto"/>
-            <w:gridSpan w:val="2"/>
             <w:hideMark/>
           </w:tcPr>
           <w:p>
@@ -882,7 +854,6 @@
         <w:tc>
           <w:tcPr>
             <w:tcW w:w="0" w:type="auto"/>
-            <w:gridSpan w:val="2"/>
             <w:hideMark/>
           </w:tcPr>
           <w:p>
@@ -911,7 +882,6 @@
         <w:tc>
           <w:tcPr>
             <w:tcW w:w="0" w:type="auto"/>
-            <w:gridSpan w:val="2"/>
             <w:hideMark/>
           </w:tcPr>
           <w:p>
@@ -939,7 +909,6 @@
         <w:tc>
           <w:tcPr>
             <w:tcW w:w="0" w:type="auto"/>
-            <w:gridSpan w:val="2"/>
             <w:hideMark/>
           </w:tcPr>
           <w:p>
@@ -965,7 +934,6 @@
         <w:tc>
           <w:tcPr>
             <w:tcW w:w="0" w:type="auto"/>
-            <w:gridSpan w:val="2"/>
             <w:hideMark/>
           </w:tcPr>
           <w:p>
@@ -993,7 +961,6 @@
         <w:tc>
           <w:tcPr>
             <w:tcW w:w="0" w:type="auto"/>
-            <w:gridSpan w:val="2"/>
             <w:hideMark/>
           </w:tcPr>
           <w:p>
@@ -1027,7 +994,6 @@
         <w:tc>
           <w:tcPr>
             <w:tcW w:w="0" w:type="auto"/>
-            <w:gridSpan w:val="2"/>
             <w:hideMark/>
           </w:tcPr>
           <w:p>
@@ -1061,7 +1027,6 @@
         <w:tc>
           <w:tcPr>
             <w:tcW w:w="0" w:type="auto"/>
-            <w:gridSpan w:val="2"/>
             <w:hideMark/>
           </w:tcPr>
           <w:p>
@@ -1095,7 +1060,6 @@
         <w:tc>
           <w:tcPr>
             <w:tcW w:w="0" w:type="auto"/>
-            <w:gridSpan w:val="2"/>
             <w:hideMark/>
           </w:tcPr>
           <w:p>
@@ -1129,7 +1093,6 @@
         <w:tc>
           <w:tcPr>
             <w:tcW w:w="0" w:type="auto"/>
-            <w:gridSpan w:val="2"/>
             <w:hideMark/>
           </w:tcPr>
           <w:p>
@@ -1163,7 +1126,6 @@
         <w:tc>
           <w:tcPr>
             <w:tcW w:w="0" w:type="auto"/>
-            <w:gridSpan w:val="2"/>
             <w:hideMark/>
           </w:tcPr>
           <w:p>
@@ -1191,7 +1153,6 @@
         <w:tc>
           <w:tcPr>
             <w:tcW w:w="0" w:type="auto"/>
-            <w:gridSpan w:val="2"/>
             <w:hideMark/>
           </w:tcPr>
           <w:p>
@@ -1219,7 +1180,6 @@
         <w:tc>
           <w:tcPr>
             <w:tcW w:w="0" w:type="auto"/>
-            <w:gridSpan w:val="2"/>
             <w:hideMark/>
           </w:tcPr>
           <w:p>
@@ -1261,7 +1221,6 @@
         <w:tc>
           <w:tcPr>
             <w:tcW w:w="0" w:type="auto"/>
-            <w:gridSpan w:val="2"/>
             <w:hideMark/>
           </w:tcPr>
           <w:p>
@@ -1289,7 +1248,6 @@
         <w:tc>
           <w:tcPr>
             <w:tcW w:w="0" w:type="auto"/>
-            <w:gridSpan w:val="2"/>
             <w:hideMark/>
           </w:tcPr>
           <w:p>
@@ -1317,7 +1275,6 @@
         <w:tc>
           <w:tcPr>
             <w:tcW w:w="0" w:type="auto"/>
-            <w:gridSpan w:val="2"/>
             <w:hideMark/>
           </w:tcPr>
           <w:p>
@@ -1352,7 +1309,6 @@
         <w:tc>
           <w:tcPr>
             <w:tcW w:w="0" w:type="auto"/>
-            <w:gridSpan w:val="2"/>
             <w:hideMark/>
           </w:tcPr>
           <w:p>
@@ -1384,7 +1340,6 @@
         <w:tc>
           <w:tcPr>
             <w:tcW w:w="0" w:type="auto"/>
-            <w:gridSpan w:val="2"/>
             <w:hideMark/>
           </w:tcPr>
           <w:p>
@@ -1411,28 +1366,6 @@
         </w:trPr>
         <w:tc>
           <w:tcPr>
-            <w:tcW w:w="219" w:type="pct"/>
-            <w:hideMark/>
-          </w:tcPr>
-          <w:p>
-            <w:pPr>
-              <w:pStyle w:val="Literaturverzeichnis"/>
-              <w:rPr>
-                <w:noProof/>
-                <w:lang w:val="en-US"/>
-              </w:rPr>
-            </w:pPr>
-            <w:r>
-              <w:rPr>
-                <w:noProof/>
-                <w:lang w:val="en-US"/>
-              </w:rPr>
-              <w:t xml:space="preserve">[45] </w:t>
-            </w:r>
-          </w:p>
-        </w:tc>
-        <w:tc>
-          <w:tcPr>
             <w:tcW w:w="0" w:type="auto"/>
             <w:hideMark/>
           </w:tcPr>
@@ -1460,28 +1393,6 @@
         </w:trPr>
         <w:tc>
           <w:tcPr>
-            <w:tcW w:w="219" w:type="pct"/>
-            <w:hideMark/>
-          </w:tcPr>
-          <w:p>
-            <w:pPr>
-              <w:pStyle w:val="Literaturverzeichnis"/>
-              <w:rPr>
-                <w:noProof/>
-                <w:lang w:val="en-US"/>
-              </w:rPr>
-            </w:pPr>
-            <w:r>
-              <w:rPr>
-                <w:noProof/>
-                <w:lang w:val="en-US"/>
-              </w:rPr>
-              <w:t xml:space="preserve">[46] </w:t>
-            </w:r>
-          </w:p>
-        </w:tc>
-        <w:tc>
-          <w:tcPr>
             <w:tcW w:w="0" w:type="auto"/>
             <w:hideMark/>
           </w:tcPr>
@@ -1515,28 +1426,6 @@
         </w:trPr>
         <w:tc>
           <w:tcPr>
-            <w:tcW w:w="219" w:type="pct"/>
-            <w:hideMark/>
-          </w:tcPr>
-          <w:p>
-            <w:pPr>
-              <w:pStyle w:val="Literaturverzeichnis"/>
-              <w:rPr>
-                <w:noProof/>
-                <w:lang w:val="en-US"/>
-              </w:rPr>
-            </w:pPr>
-            <w:r>
-              <w:rPr>
-                <w:noProof/>
-                <w:lang w:val="en-US"/>
-              </w:rPr>
-              <w:t xml:space="preserve">[47] </w:t>
-            </w:r>
-          </w:p>
-        </w:tc>
-        <w:tc>
-          <w:tcPr>
             <w:tcW w:w="0" w:type="auto"/>
             <w:hideMark/>
           </w:tcPr>
@@ -1554,6 +1443,28 @@
                 <w:lang w:val="en-US"/>
               </w:rPr>
               <w:t>Tessel, "Tessel 2 Hardware Overview," Tessel, 2018. [Online]. Available: https://tessel.io/blog/113259439202/tessel-2-hardware-overview. [Accessed 11 03 2020].</w:t>
+            </w:r>
+          </w:p>
+          <w:p>
+            <w:pPr>
+              <w:autoSpaceDE w:val="0"/>
+              <w:autoSpaceDN w:val="0"/>
+              <w:adjustRightInd w:val="0"/>
+              <w:spacing w:after="0" w:line="360" w:lineRule="auto"/>
+              <w:rPr>
+                <w:rFonts w:ascii="Arial" w:hAnsi="Arial" w:cs="Arial"/>
+                <w:color w:val="262626"/>
+                <w:sz w:val="28"/>
+                <w:szCs w:val="28"/>
+                <w:lang w:val="en-US"/>
+              </w:rPr>
+            </w:pPr>
+            <w:r>
+              <w:rPr>
+                <w:noProof/>
+                <w:lang w:val="en-US"/>
+              </w:rPr>
+              <w:t>Tessel, "Tessel 2 Hardware API," 2018. [Online]. Available: https://tessel.gitbooks.io/t2-docs/content/API/Hardware_API.html. [Accessed 2020 03 23].</w:t>
             </w:r>
           </w:p>
         </w:tc>
@@ -1575,36 +1486,6 @@
       </w:pPr>
       <w:bookmarkStart w:id="0" w:name="_GoBack"/>
       <w:bookmarkEnd w:id="0"/>
-    </w:p>
-    <w:p>
-      <w:pPr>
-        <w:autoSpaceDE w:val="0"/>
-        <w:autoSpaceDN w:val="0"/>
-        <w:adjustRightInd w:val="0"/>
-        <w:spacing w:after="0" w:line="360" w:lineRule="auto"/>
-        <w:rPr>
-          <w:rFonts w:ascii="Arial" w:hAnsi="Arial" w:cs="Arial"/>
-          <w:color w:val="262626"/>
-          <w:sz w:val="28"/>
-          <w:szCs w:val="28"/>
-          <w:lang w:val="en-US"/>
-        </w:rPr>
-      </w:pPr>
-    </w:p>
-    <w:p>
-      <w:pPr>
-        <w:autoSpaceDE w:val="0"/>
-        <w:autoSpaceDN w:val="0"/>
-        <w:adjustRightInd w:val="0"/>
-        <w:spacing w:after="0" w:line="360" w:lineRule="auto"/>
-        <w:rPr>
-          <w:rFonts w:ascii="Arial" w:hAnsi="Arial" w:cs="Arial"/>
-          <w:color w:val="262626"/>
-          <w:sz w:val="28"/>
-          <w:szCs w:val="28"/>
-          <w:lang w:val="en-US"/>
-        </w:rPr>
-      </w:pPr>
     </w:p>
     <w:p>
       <w:pPr>
@@ -2851,7 +2732,7 @@
       </w:pPr>
     </w:pPrDefault>
   </w:docDefaults>
-  <w:latentStyles w:defLockedState="0" w:defUIPriority="99" w:defSemiHidden="0" w:defUnhideWhenUsed="0" w:defQFormat="0" w:count="377">
+  <w:latentStyles w:defLockedState="0" w:defUIPriority="99" w:defSemiHidden="0" w:defUnhideWhenUsed="0" w:defQFormat="0" w:count="376">
     <w:lsdException w:name="Normal" w:uiPriority="0" w:qFormat="1"/>
     <w:lsdException w:name="heading 1" w:uiPriority="9" w:qFormat="1"/>
     <w:lsdException w:name="heading 2" w:semiHidden="1" w:uiPriority="9" w:unhideWhenUsed="1" w:qFormat="1"/>
@@ -3228,7 +3109,6 @@
     <w:lsdException w:name="Hashtag" w:semiHidden="1" w:unhideWhenUsed="1"/>
     <w:lsdException w:name="Unresolved Mention" w:semiHidden="1" w:unhideWhenUsed="1"/>
     <w:lsdException w:name="Smart Link" w:semiHidden="1" w:unhideWhenUsed="1"/>
-    <w:lsdException w:name="Smart Link Error" w:semiHidden="1" w:unhideWhenUsed="1"/>
   </w:latentStyles>
   <w:style w:type="paragraph" w:default="1" w:styleId="Standard">
     <w:name w:val="Normal"/>

</xml_diff>

<commit_message>
Chapter 7, abstract added
</commit_message>
<xml_diff>
--- a/Literatur/bibliography.docx
+++ b/Literatur/bibliography.docx
@@ -49,7 +49,8 @@
         <w:tblLook w:val="04A0" w:firstRow="1" w:lastRow="0" w:firstColumn="1" w:lastColumn="0" w:noHBand="0" w:noVBand="1"/>
       </w:tblPr>
       <w:tblGrid>
-        <w:gridCol w:w="9072"/>
+        <w:gridCol w:w="433"/>
+        <w:gridCol w:w="8639"/>
       </w:tblGrid>
       <w:tr>
         <w:trPr>
@@ -57,31 +58,77 @@
         </w:trPr>
         <w:tc>
           <w:tcPr>
-            <w:tcW w:w="0" w:type="auto"/>
-            <w:hideMark/>
-          </w:tcPr>
-          <w:p>
-            <w:pPr>
-              <w:pStyle w:val="Literaturverzeichnis"/>
-              <w:rPr>
-                <w:noProof/>
-                <w:lang w:val="en-US"/>
-              </w:rPr>
-            </w:pPr>
-            <w:r>
-              <w:rPr>
-                <w:noProof/>
-                <w:lang w:val="en-US"/>
-              </w:rPr>
-              <w:t>"How smoke detector is made," Advameg Inc., 2020. [Online]. Available: http://www.madehow.com/Volume-2/Smoke-Detector.html. [Accessed 02 02 2020].</w:t>
-            </w:r>
-          </w:p>
-        </w:tc>
-      </w:tr>
-      <w:tr>
-        <w:trPr>
-          <w:tblCellSpacing w:w="15" w:type="dxa"/>
-        </w:trPr>
+            <w:tcW w:w="50" w:type="pct"/>
+            <w:hideMark/>
+          </w:tcPr>
+          <w:p>
+            <w:pPr>
+              <w:pStyle w:val="Literaturverzeichnis"/>
+              <w:rPr>
+                <w:noProof/>
+                <w:sz w:val="24"/>
+                <w:szCs w:val="24"/>
+                <w:lang w:val="en-US"/>
+              </w:rPr>
+            </w:pPr>
+            <w:r>
+              <w:rPr>
+                <w:noProof/>
+                <w:lang w:val="en-US"/>
+              </w:rPr>
+              <w:t xml:space="preserve">[1] </w:t>
+            </w:r>
+          </w:p>
+        </w:tc>
+        <w:tc>
+          <w:tcPr>
+            <w:tcW w:w="0" w:type="auto"/>
+            <w:hideMark/>
+          </w:tcPr>
+          <w:p>
+            <w:pPr>
+              <w:pStyle w:val="Literaturverzeichnis"/>
+              <w:rPr>
+                <w:noProof/>
+                <w:lang w:val="en-US"/>
+              </w:rPr>
+            </w:pPr>
+            <w:r>
+              <w:rPr>
+                <w:noProof/>
+                <w:lang w:val="en-US"/>
+              </w:rPr>
+              <w:t>"How smoke detector is made," Advameg Inc., 2020. [Online]. Available: http://www.madehow.com/. [Accessed 02 02 2020].</w:t>
+            </w:r>
+          </w:p>
+        </w:tc>
+      </w:tr>
+      <w:tr>
+        <w:trPr>
+          <w:tblCellSpacing w:w="15" w:type="dxa"/>
+        </w:trPr>
+        <w:tc>
+          <w:tcPr>
+            <w:tcW w:w="50" w:type="pct"/>
+            <w:hideMark/>
+          </w:tcPr>
+          <w:p>
+            <w:pPr>
+              <w:pStyle w:val="Literaturverzeichnis"/>
+              <w:rPr>
+                <w:noProof/>
+                <w:lang w:val="en-US"/>
+              </w:rPr>
+            </w:pPr>
+            <w:r>
+              <w:rPr>
+                <w:noProof/>
+                <w:lang w:val="en-US"/>
+              </w:rPr>
+              <w:t xml:space="preserve">[2] </w:t>
+            </w:r>
+          </w:p>
+        </w:tc>
         <w:tc>
           <w:tcPr>
             <w:tcW w:w="0" w:type="auto"/>
@@ -111,6 +158,28 @@
         </w:trPr>
         <w:tc>
           <w:tcPr>
+            <w:tcW w:w="50" w:type="pct"/>
+            <w:hideMark/>
+          </w:tcPr>
+          <w:p>
+            <w:pPr>
+              <w:pStyle w:val="Literaturverzeichnis"/>
+              <w:rPr>
+                <w:noProof/>
+                <w:lang w:val="en-US"/>
+              </w:rPr>
+            </w:pPr>
+            <w:r>
+              <w:rPr>
+                <w:noProof/>
+                <w:lang w:val="en-US"/>
+              </w:rPr>
+              <w:t xml:space="preserve">[3] </w:t>
+            </w:r>
+          </w:p>
+        </w:tc>
+        <w:tc>
+          <w:tcPr>
             <w:tcW w:w="0" w:type="auto"/>
             <w:hideMark/>
           </w:tcPr>
@@ -138,6 +207,28 @@
         </w:trPr>
         <w:tc>
           <w:tcPr>
+            <w:tcW w:w="50" w:type="pct"/>
+            <w:hideMark/>
+          </w:tcPr>
+          <w:p>
+            <w:pPr>
+              <w:pStyle w:val="Literaturverzeichnis"/>
+              <w:rPr>
+                <w:noProof/>
+                <w:lang w:val="en-US"/>
+              </w:rPr>
+            </w:pPr>
+            <w:r>
+              <w:rPr>
+                <w:noProof/>
+                <w:lang w:val="en-US"/>
+              </w:rPr>
+              <w:t xml:space="preserve">[4] </w:t>
+            </w:r>
+          </w:p>
+        </w:tc>
+        <w:tc>
+          <w:tcPr>
             <w:tcW w:w="0" w:type="auto"/>
             <w:hideMark/>
           </w:tcPr>
@@ -165,6 +256,28 @@
         </w:trPr>
         <w:tc>
           <w:tcPr>
+            <w:tcW w:w="50" w:type="pct"/>
+            <w:hideMark/>
+          </w:tcPr>
+          <w:p>
+            <w:pPr>
+              <w:pStyle w:val="Literaturverzeichnis"/>
+              <w:rPr>
+                <w:noProof/>
+                <w:lang w:val="en-US"/>
+              </w:rPr>
+            </w:pPr>
+            <w:r>
+              <w:rPr>
+                <w:noProof/>
+                <w:lang w:val="en-US"/>
+              </w:rPr>
+              <w:t xml:space="preserve">[5] </w:t>
+            </w:r>
+          </w:p>
+        </w:tc>
+        <w:tc>
+          <w:tcPr>
             <w:tcW w:w="0" w:type="auto"/>
             <w:hideMark/>
           </w:tcPr>
@@ -192,6 +305,28 @@
         </w:trPr>
         <w:tc>
           <w:tcPr>
+            <w:tcW w:w="50" w:type="pct"/>
+            <w:hideMark/>
+          </w:tcPr>
+          <w:p>
+            <w:pPr>
+              <w:pStyle w:val="Literaturverzeichnis"/>
+              <w:rPr>
+                <w:noProof/>
+                <w:lang w:val="en-US"/>
+              </w:rPr>
+            </w:pPr>
+            <w:r>
+              <w:rPr>
+                <w:noProof/>
+                <w:lang w:val="en-US"/>
+              </w:rPr>
+              <w:t xml:space="preserve">[6] </w:t>
+            </w:r>
+          </w:p>
+        </w:tc>
+        <w:tc>
+          <w:tcPr>
             <w:tcW w:w="0" w:type="auto"/>
             <w:hideMark/>
           </w:tcPr>
@@ -219,6 +354,28 @@
         </w:trPr>
         <w:tc>
           <w:tcPr>
+            <w:tcW w:w="50" w:type="pct"/>
+            <w:hideMark/>
+          </w:tcPr>
+          <w:p>
+            <w:pPr>
+              <w:pStyle w:val="Literaturverzeichnis"/>
+              <w:rPr>
+                <w:noProof/>
+                <w:lang w:val="en-US"/>
+              </w:rPr>
+            </w:pPr>
+            <w:r>
+              <w:rPr>
+                <w:noProof/>
+                <w:lang w:val="en-US"/>
+              </w:rPr>
+              <w:t xml:space="preserve">[7] </w:t>
+            </w:r>
+          </w:p>
+        </w:tc>
+        <w:tc>
+          <w:tcPr>
             <w:tcW w:w="0" w:type="auto"/>
             <w:hideMark/>
           </w:tcPr>
@@ -252,6 +409,28 @@
         </w:trPr>
         <w:tc>
           <w:tcPr>
+            <w:tcW w:w="50" w:type="pct"/>
+            <w:hideMark/>
+          </w:tcPr>
+          <w:p>
+            <w:pPr>
+              <w:pStyle w:val="Literaturverzeichnis"/>
+              <w:rPr>
+                <w:noProof/>
+                <w:lang w:val="en-US"/>
+              </w:rPr>
+            </w:pPr>
+            <w:r>
+              <w:rPr>
+                <w:noProof/>
+                <w:lang w:val="en-US"/>
+              </w:rPr>
+              <w:t xml:space="preserve">[8] </w:t>
+            </w:r>
+          </w:p>
+        </w:tc>
+        <w:tc>
+          <w:tcPr>
             <w:tcW w:w="0" w:type="auto"/>
             <w:hideMark/>
           </w:tcPr>
@@ -285,6 +464,28 @@
         </w:trPr>
         <w:tc>
           <w:tcPr>
+            <w:tcW w:w="50" w:type="pct"/>
+            <w:hideMark/>
+          </w:tcPr>
+          <w:p>
+            <w:pPr>
+              <w:pStyle w:val="Literaturverzeichnis"/>
+              <w:rPr>
+                <w:noProof/>
+                <w:lang w:val="en-US"/>
+              </w:rPr>
+            </w:pPr>
+            <w:r>
+              <w:rPr>
+                <w:noProof/>
+                <w:lang w:val="en-US"/>
+              </w:rPr>
+              <w:t xml:space="preserve">[9] </w:t>
+            </w:r>
+          </w:p>
+        </w:tc>
+        <w:tc>
+          <w:tcPr>
             <w:tcW w:w="0" w:type="auto"/>
             <w:hideMark/>
           </w:tcPr>
@@ -310,6 +511,28 @@
         </w:trPr>
         <w:tc>
           <w:tcPr>
+            <w:tcW w:w="50" w:type="pct"/>
+            <w:hideMark/>
+          </w:tcPr>
+          <w:p>
+            <w:pPr>
+              <w:pStyle w:val="Literaturverzeichnis"/>
+              <w:rPr>
+                <w:noProof/>
+                <w:lang w:val="en-US"/>
+              </w:rPr>
+            </w:pPr>
+            <w:r>
+              <w:rPr>
+                <w:noProof/>
+                <w:lang w:val="en-US"/>
+              </w:rPr>
+              <w:t xml:space="preserve">[10] </w:t>
+            </w:r>
+          </w:p>
+        </w:tc>
+        <w:tc>
+          <w:tcPr>
             <w:tcW w:w="0" w:type="auto"/>
             <w:hideMark/>
           </w:tcPr>
@@ -337,6 +560,28 @@
         </w:trPr>
         <w:tc>
           <w:tcPr>
+            <w:tcW w:w="50" w:type="pct"/>
+            <w:hideMark/>
+          </w:tcPr>
+          <w:p>
+            <w:pPr>
+              <w:pStyle w:val="Literaturverzeichnis"/>
+              <w:rPr>
+                <w:noProof/>
+                <w:lang w:val="en-US"/>
+              </w:rPr>
+            </w:pPr>
+            <w:r>
+              <w:rPr>
+                <w:noProof/>
+                <w:lang w:val="en-US"/>
+              </w:rPr>
+              <w:t xml:space="preserve">[11] </w:t>
+            </w:r>
+          </w:p>
+        </w:tc>
+        <w:tc>
+          <w:tcPr>
             <w:tcW w:w="0" w:type="auto"/>
             <w:hideMark/>
           </w:tcPr>
@@ -370,6 +615,28 @@
         </w:trPr>
         <w:tc>
           <w:tcPr>
+            <w:tcW w:w="50" w:type="pct"/>
+            <w:hideMark/>
+          </w:tcPr>
+          <w:p>
+            <w:pPr>
+              <w:pStyle w:val="Literaturverzeichnis"/>
+              <w:rPr>
+                <w:noProof/>
+                <w:lang w:val="en-US"/>
+              </w:rPr>
+            </w:pPr>
+            <w:r>
+              <w:rPr>
+                <w:noProof/>
+                <w:lang w:val="en-US"/>
+              </w:rPr>
+              <w:t xml:space="preserve">[12] </w:t>
+            </w:r>
+          </w:p>
+        </w:tc>
+        <w:tc>
+          <w:tcPr>
             <w:tcW w:w="0" w:type="auto"/>
             <w:hideMark/>
           </w:tcPr>
@@ -397,6 +664,28 @@
         </w:trPr>
         <w:tc>
           <w:tcPr>
+            <w:tcW w:w="50" w:type="pct"/>
+            <w:hideMark/>
+          </w:tcPr>
+          <w:p>
+            <w:pPr>
+              <w:pStyle w:val="Literaturverzeichnis"/>
+              <w:rPr>
+                <w:noProof/>
+                <w:lang w:val="en-US"/>
+              </w:rPr>
+            </w:pPr>
+            <w:r>
+              <w:rPr>
+                <w:noProof/>
+                <w:lang w:val="en-US"/>
+              </w:rPr>
+              <w:t xml:space="preserve">[13] </w:t>
+            </w:r>
+          </w:p>
+        </w:tc>
+        <w:tc>
+          <w:tcPr>
             <w:tcW w:w="0" w:type="auto"/>
             <w:hideMark/>
           </w:tcPr>
@@ -424,392 +713,693 @@
         </w:trPr>
         <w:tc>
           <w:tcPr>
-            <w:tcW w:w="0" w:type="auto"/>
-            <w:hideMark/>
-          </w:tcPr>
-          <w:p>
-            <w:pPr>
-              <w:pStyle w:val="Literaturverzeichnis"/>
-              <w:rPr>
-                <w:noProof/>
-                <w:lang w:val="en-US"/>
-              </w:rPr>
-            </w:pPr>
-            <w:r>
-              <w:rPr>
-                <w:noProof/>
-                <w:lang w:val="en-US"/>
-              </w:rPr>
-              <w:t xml:space="preserve">Encyclopaedie Britannica In.c, "Combustion - Physical and chemical aspects of combustion," Encyclopaedie Britannica In.c, 2020. [Online]. Available: </w:t>
-            </w:r>
+            <w:tcW w:w="50" w:type="pct"/>
+            <w:hideMark/>
+          </w:tcPr>
+          <w:p>
+            <w:pPr>
+              <w:pStyle w:val="Literaturverzeichnis"/>
+              <w:rPr>
+                <w:noProof/>
+                <w:lang w:val="en-US"/>
+              </w:rPr>
+            </w:pPr>
             <w:r>
               <w:rPr>
                 <w:noProof/>
                 <w:lang w:val="en-US"/>
               </w:rPr>
               <w:lastRenderedPageBreak/>
-              <w:t>https://www.britannica.com/science/combustion/Physical-and-chemical-aspects-of-combustion. [Accessed 11 02 2020].</w:t>
-            </w:r>
-          </w:p>
-        </w:tc>
-      </w:tr>
-      <w:tr>
-        <w:trPr>
-          <w:tblCellSpacing w:w="15" w:type="dxa"/>
-        </w:trPr>
-        <w:tc>
-          <w:tcPr>
-            <w:tcW w:w="0" w:type="auto"/>
-            <w:hideMark/>
-          </w:tcPr>
-          <w:p>
-            <w:pPr>
-              <w:pStyle w:val="Literaturverzeichnis"/>
-              <w:rPr>
-                <w:noProof/>
-              </w:rPr>
-            </w:pPr>
-            <w:r>
-              <w:rPr>
-                <w:noProof/>
+              <w:t xml:space="preserve">[14] </w:t>
+            </w:r>
+          </w:p>
+        </w:tc>
+        <w:tc>
+          <w:tcPr>
+            <w:tcW w:w="0" w:type="auto"/>
+            <w:hideMark/>
+          </w:tcPr>
+          <w:p>
+            <w:pPr>
+              <w:pStyle w:val="Literaturverzeichnis"/>
+              <w:rPr>
+                <w:noProof/>
+                <w:lang w:val="en-US"/>
+              </w:rPr>
+            </w:pPr>
+            <w:r>
+              <w:rPr>
+                <w:noProof/>
+                <w:lang w:val="en-US"/>
+              </w:rPr>
+              <w:t>Encyclopaedie Britannica In.c, "Combustion - Physical and chemical aspects of combustion," Encyclopaedie Britannica In.c, 2020. [Online]. Available: https://www.britannica.com/science/combustion/Physical-and-chemical-aspects-of-combustion. [Accessed 11 02 2020].</w:t>
+            </w:r>
+          </w:p>
+        </w:tc>
+      </w:tr>
+      <w:tr>
+        <w:trPr>
+          <w:tblCellSpacing w:w="15" w:type="dxa"/>
+        </w:trPr>
+        <w:tc>
+          <w:tcPr>
+            <w:tcW w:w="50" w:type="pct"/>
+            <w:hideMark/>
+          </w:tcPr>
+          <w:p>
+            <w:pPr>
+              <w:pStyle w:val="Literaturverzeichnis"/>
+              <w:rPr>
+                <w:noProof/>
+                <w:lang w:val="en-US"/>
+              </w:rPr>
+            </w:pPr>
+            <w:r>
+              <w:rPr>
+                <w:noProof/>
+                <w:lang w:val="en-US"/>
+              </w:rPr>
+              <w:t xml:space="preserve">[15] </w:t>
+            </w:r>
+          </w:p>
+        </w:tc>
+        <w:tc>
+          <w:tcPr>
+            <w:tcW w:w="0" w:type="auto"/>
+            <w:hideMark/>
+          </w:tcPr>
+          <w:p>
+            <w:pPr>
+              <w:pStyle w:val="Literaturverzeichnis"/>
+              <w:rPr>
+                <w:noProof/>
+              </w:rPr>
+            </w:pPr>
+            <w:r>
+              <w:rPr>
+                <w:noProof/>
+              </w:rPr>
+              <w:t xml:space="preserve">J. W. e. al., Verbrennung - Physikalisch-Chemische Grundlagen, Modellierung, Berlin: Springer Berlin, 2001. </w:t>
+            </w:r>
+          </w:p>
+        </w:tc>
+      </w:tr>
+      <w:tr>
+        <w:trPr>
+          <w:tblCellSpacing w:w="15" w:type="dxa"/>
+        </w:trPr>
+        <w:tc>
+          <w:tcPr>
+            <w:tcW w:w="50" w:type="pct"/>
+            <w:hideMark/>
+          </w:tcPr>
+          <w:p>
+            <w:pPr>
+              <w:pStyle w:val="Literaturverzeichnis"/>
+              <w:rPr>
+                <w:noProof/>
+                <w:lang w:val="en-US"/>
+              </w:rPr>
+            </w:pPr>
+            <w:r>
+              <w:rPr>
+                <w:noProof/>
+                <w:lang w:val="en-US"/>
+              </w:rPr>
+              <w:t xml:space="preserve">[16] </w:t>
+            </w:r>
+          </w:p>
+        </w:tc>
+        <w:tc>
+          <w:tcPr>
+            <w:tcW w:w="0" w:type="auto"/>
+            <w:hideMark/>
+          </w:tcPr>
+          <w:p>
+            <w:pPr>
+              <w:pStyle w:val="Literaturverzeichnis"/>
+              <w:rPr>
+                <w:noProof/>
+                <w:lang w:val="en-US"/>
+              </w:rPr>
+            </w:pPr>
+            <w:r>
+              <w:rPr>
+                <w:noProof/>
+                <w:lang w:val="en-US"/>
+              </w:rPr>
+              <w:t>United States Nuclear Regularty Commission, "NRC Backgrounder of Smoke Detectors," United States Nuclear Regularty Commission, 22 05 2017. [Online]. Available: https://www.nrc.gov/reading-rm/doc-collections/fact-sheets/smoke-detectors.html. [Accessed 02 02 2020].</w:t>
+            </w:r>
+          </w:p>
+        </w:tc>
+      </w:tr>
+      <w:tr>
+        <w:trPr>
+          <w:tblCellSpacing w:w="15" w:type="dxa"/>
+        </w:trPr>
+        <w:tc>
+          <w:tcPr>
+            <w:tcW w:w="50" w:type="pct"/>
+            <w:hideMark/>
+          </w:tcPr>
+          <w:p>
+            <w:pPr>
+              <w:pStyle w:val="Literaturverzeichnis"/>
+              <w:rPr>
+                <w:noProof/>
+                <w:lang w:val="en-US"/>
+              </w:rPr>
+            </w:pPr>
+            <w:r>
+              <w:rPr>
+                <w:noProof/>
+                <w:lang w:val="en-US"/>
+              </w:rPr>
+              <w:t xml:space="preserve">[17] </w:t>
+            </w:r>
+          </w:p>
+        </w:tc>
+        <w:tc>
+          <w:tcPr>
+            <w:tcW w:w="0" w:type="auto"/>
+            <w:hideMark/>
+          </w:tcPr>
+          <w:p>
+            <w:pPr>
+              <w:pStyle w:val="Literaturverzeichnis"/>
+              <w:rPr>
+                <w:noProof/>
+                <w:lang w:val="en-US"/>
+              </w:rPr>
+            </w:pPr>
+            <w:r>
+              <w:rPr>
+                <w:noProof/>
+              </w:rPr>
+              <w:t xml:space="preserve">Bundesamt für Strahlenschutz, "BfS - Ionisationsrauchmelder (IRM)," Bundesamt für Strahlenschutz, 07 06 2019. </w:t>
+            </w:r>
+            <w:r>
+              <w:rPr>
+                <w:noProof/>
+                <w:lang w:val="en-US"/>
+              </w:rPr>
+              <w:t>[Online]. Available: https://www.bfs.de/DE/themen/ion/anwendung-alltag/rauchmelder/rauchmelder_node.html. [Accessed 29 01 2020].</w:t>
+            </w:r>
+          </w:p>
+        </w:tc>
+      </w:tr>
+      <w:tr>
+        <w:trPr>
+          <w:tblCellSpacing w:w="15" w:type="dxa"/>
+        </w:trPr>
+        <w:tc>
+          <w:tcPr>
+            <w:tcW w:w="50" w:type="pct"/>
+            <w:hideMark/>
+          </w:tcPr>
+          <w:p>
+            <w:pPr>
+              <w:pStyle w:val="Literaturverzeichnis"/>
+              <w:rPr>
+                <w:noProof/>
+                <w:lang w:val="en-US"/>
+              </w:rPr>
+            </w:pPr>
+            <w:r>
+              <w:rPr>
+                <w:noProof/>
+                <w:lang w:val="en-US"/>
+              </w:rPr>
+              <w:t xml:space="preserve">[18] </w:t>
+            </w:r>
+          </w:p>
+        </w:tc>
+        <w:tc>
+          <w:tcPr>
+            <w:tcW w:w="0" w:type="auto"/>
+            <w:hideMark/>
+          </w:tcPr>
+          <w:p>
+            <w:pPr>
+              <w:pStyle w:val="Literaturverzeichnis"/>
+              <w:rPr>
+                <w:noProof/>
+                <w:lang w:val="en-US"/>
+              </w:rPr>
+            </w:pPr>
+            <w:r>
+              <w:rPr>
+                <w:noProof/>
+              </w:rPr>
+              <w:t xml:space="preserve">K. Girschweiler, "Die Ionisationsrauchmelder müssen weg," Siemens Schweiz AG, [Online]. </w:t>
+            </w:r>
+            <w:r>
+              <w:rPr>
+                <w:noProof/>
+                <w:lang w:val="en-US"/>
+              </w:rPr>
+              <w:t>Available: https://www.siemens.ch/solutions/article/212. [Accessed 29 01 2020].</w:t>
+            </w:r>
+          </w:p>
+        </w:tc>
+      </w:tr>
+      <w:tr>
+        <w:trPr>
+          <w:tblCellSpacing w:w="15" w:type="dxa"/>
+        </w:trPr>
+        <w:tc>
+          <w:tcPr>
+            <w:tcW w:w="50" w:type="pct"/>
+            <w:hideMark/>
+          </w:tcPr>
+          <w:p>
+            <w:pPr>
+              <w:pStyle w:val="Literaturverzeichnis"/>
+              <w:rPr>
+                <w:noProof/>
+                <w:lang w:val="en-US"/>
+              </w:rPr>
+            </w:pPr>
+            <w:r>
+              <w:rPr>
+                <w:noProof/>
+                <w:lang w:val="en-US"/>
+              </w:rPr>
+              <w:t xml:space="preserve">[19] </w:t>
+            </w:r>
+          </w:p>
+        </w:tc>
+        <w:tc>
+          <w:tcPr>
+            <w:tcW w:w="0" w:type="auto"/>
+            <w:hideMark/>
+          </w:tcPr>
+          <w:p>
+            <w:pPr>
+              <w:pStyle w:val="Literaturverzeichnis"/>
+              <w:rPr>
+                <w:noProof/>
+                <w:lang w:val="en-US"/>
+              </w:rPr>
+            </w:pPr>
+            <w:r>
+              <w:rPr>
+                <w:noProof/>
+              </w:rPr>
+              <w:t xml:space="preserve">Bundesministerium für Landwirtschaft, Regionen und Tourismus, "Bauartzulassungen," Bundesministerium für Landwirtschaft, Regionen und Tourismus, 07 01 2019. </w:t>
+            </w:r>
+            <w:r>
+              <w:rPr>
+                <w:noProof/>
+                <w:lang w:val="en-US"/>
+              </w:rPr>
+              <w:t>[Online]. Available: https://www.bmlrt.gv.at/umwelt/strahlen-atom/rechtsvorschriften/weitere-rechtliche-infos/bauart.html. [Accessed 29 01 2020].</w:t>
+            </w:r>
+          </w:p>
+        </w:tc>
+      </w:tr>
+      <w:tr>
+        <w:trPr>
+          <w:tblCellSpacing w:w="15" w:type="dxa"/>
+        </w:trPr>
+        <w:tc>
+          <w:tcPr>
+            <w:tcW w:w="50" w:type="pct"/>
+            <w:hideMark/>
+          </w:tcPr>
+          <w:p>
+            <w:pPr>
+              <w:pStyle w:val="Literaturverzeichnis"/>
+              <w:rPr>
+                <w:noProof/>
+                <w:lang w:val="en-US"/>
+              </w:rPr>
+            </w:pPr>
+            <w:r>
+              <w:rPr>
+                <w:noProof/>
+                <w:lang w:val="en-US"/>
+              </w:rPr>
+              <w:t xml:space="preserve">[20] </w:t>
+            </w:r>
+          </w:p>
+        </w:tc>
+        <w:tc>
+          <w:tcPr>
+            <w:tcW w:w="0" w:type="auto"/>
+            <w:hideMark/>
+          </w:tcPr>
+          <w:p>
+            <w:pPr>
+              <w:pStyle w:val="Literaturverzeichnis"/>
+              <w:rPr>
+                <w:noProof/>
+                <w:lang w:val="en-US"/>
+              </w:rPr>
+            </w:pPr>
+            <w:r>
+              <w:rPr>
+                <w:noProof/>
+                <w:lang w:val="en-US"/>
+              </w:rPr>
+              <w:t>Hochiki Europe (UK) Ltd., "Understanding Different Fire Detection," [Online]. Available: https://www.hochikieurope.com/whitepapers/Applications.pdf. [Accessed 02 02 2020].</w:t>
+            </w:r>
+          </w:p>
+        </w:tc>
+      </w:tr>
+      <w:tr>
+        <w:trPr>
+          <w:tblCellSpacing w:w="15" w:type="dxa"/>
+        </w:trPr>
+        <w:tc>
+          <w:tcPr>
+            <w:tcW w:w="50" w:type="pct"/>
+            <w:hideMark/>
+          </w:tcPr>
+          <w:p>
+            <w:pPr>
+              <w:pStyle w:val="Literaturverzeichnis"/>
+              <w:rPr>
+                <w:noProof/>
+                <w:lang w:val="en-US"/>
+              </w:rPr>
+            </w:pPr>
+            <w:r>
+              <w:rPr>
+                <w:noProof/>
+                <w:lang w:val="en-US"/>
+              </w:rPr>
+              <w:t xml:space="preserve">[21] </w:t>
+            </w:r>
+          </w:p>
+        </w:tc>
+        <w:tc>
+          <w:tcPr>
+            <w:tcW w:w="0" w:type="auto"/>
+            <w:hideMark/>
+          </w:tcPr>
+          <w:p>
+            <w:pPr>
+              <w:pStyle w:val="Literaturverzeichnis"/>
+              <w:rPr>
+                <w:noProof/>
+                <w:lang w:val="en-US"/>
+              </w:rPr>
+            </w:pPr>
+            <w:r>
+              <w:rPr>
+                <w:noProof/>
+                <w:lang w:val="en-US"/>
+              </w:rPr>
+              <w:t>Confederation of Fire Protection Associations Europe, "CFPA-E Guideline No 10:2008 F," Confederation of Fire Protection Associations Europe, 12 09 2008. [Online]. Available: http://cfpa-e.eu/wp-content/uploads/files/guidelines/CFPA_E_Guideline_No_10_2008.pdf. [Accessed 02 02 2020].</w:t>
+            </w:r>
+          </w:p>
+        </w:tc>
+      </w:tr>
+      <w:tr>
+        <w:trPr>
+          <w:tblCellSpacing w:w="15" w:type="dxa"/>
+        </w:trPr>
+        <w:tc>
+          <w:tcPr>
+            <w:tcW w:w="50" w:type="pct"/>
+            <w:hideMark/>
+          </w:tcPr>
+          <w:p>
+            <w:pPr>
+              <w:pStyle w:val="Literaturverzeichnis"/>
+              <w:rPr>
+                <w:noProof/>
+                <w:lang w:val="en-US"/>
+              </w:rPr>
+            </w:pPr>
+            <w:r>
+              <w:rPr>
+                <w:noProof/>
+                <w:lang w:val="en-US"/>
+              </w:rPr>
+              <w:t xml:space="preserve">[22] </w:t>
+            </w:r>
+          </w:p>
+        </w:tc>
+        <w:tc>
+          <w:tcPr>
+            <w:tcW w:w="0" w:type="auto"/>
+            <w:hideMark/>
+          </w:tcPr>
+          <w:p>
+            <w:pPr>
+              <w:pStyle w:val="Literaturverzeichnis"/>
+              <w:rPr>
+                <w:noProof/>
+                <w:lang w:val="en-US"/>
+              </w:rPr>
+            </w:pPr>
+            <w:r>
+              <w:rPr>
+                <w:noProof/>
+              </w:rPr>
+              <w:t xml:space="preserve">Österreichischer Bundesfeuerwehrverband, "TRVB 123 / 11 (S) Brandmeldeanlagen," [Online]. </w:t>
+            </w:r>
+            <w:r>
+              <w:rPr>
+                <w:noProof/>
+                <w:lang w:val="en-US"/>
+              </w:rPr>
+              <w:t>Available: https://www.bundesfeuerwehrverband.at/produkt/trvb-123-11-s-brandmeldeanlagen/. [Accessed 17 02 2020].</w:t>
+            </w:r>
+          </w:p>
+        </w:tc>
+      </w:tr>
+      <w:tr>
+        <w:trPr>
+          <w:tblCellSpacing w:w="15" w:type="dxa"/>
+        </w:trPr>
+        <w:tc>
+          <w:tcPr>
+            <w:tcW w:w="50" w:type="pct"/>
+            <w:hideMark/>
+          </w:tcPr>
+          <w:p>
+            <w:pPr>
+              <w:pStyle w:val="Literaturverzeichnis"/>
+              <w:rPr>
+                <w:noProof/>
+                <w:lang w:val="en-US"/>
+              </w:rPr>
+            </w:pPr>
+            <w:r>
+              <w:rPr>
+                <w:noProof/>
+                <w:lang w:val="en-US"/>
+              </w:rPr>
+              <w:t xml:space="preserve">[23] </w:t>
+            </w:r>
+          </w:p>
+        </w:tc>
+        <w:tc>
+          <w:tcPr>
+            <w:tcW w:w="0" w:type="auto"/>
+            <w:hideMark/>
+          </w:tcPr>
+          <w:p>
+            <w:pPr>
+              <w:pStyle w:val="Literaturverzeichnis"/>
+              <w:rPr>
+                <w:noProof/>
+                <w:lang w:val="en-US"/>
+              </w:rPr>
+            </w:pPr>
+            <w:r>
+              <w:rPr>
+                <w:noProof/>
+                <w:lang w:val="en-US"/>
+              </w:rPr>
+              <w:t>Firewize Holdings Pty Ltd., "Heat Detectors," Firewize Holdings Pty Ltd., [Online]. Available: http://firewize.com/learn/principle/heat-detectors. [Accessed 15 02 2020].</w:t>
+            </w:r>
+          </w:p>
+        </w:tc>
+      </w:tr>
+      <w:tr>
+        <w:trPr>
+          <w:tblCellSpacing w:w="15" w:type="dxa"/>
+        </w:trPr>
+        <w:tc>
+          <w:tcPr>
+            <w:tcW w:w="50" w:type="pct"/>
+            <w:hideMark/>
+          </w:tcPr>
+          <w:p>
+            <w:pPr>
+              <w:pStyle w:val="Literaturverzeichnis"/>
+              <w:rPr>
+                <w:noProof/>
+                <w:lang w:val="en-US"/>
+              </w:rPr>
+            </w:pPr>
+            <w:r>
+              <w:rPr>
+                <w:noProof/>
+                <w:lang w:val="en-US"/>
+              </w:rPr>
+              <w:t xml:space="preserve">[24] </w:t>
+            </w:r>
+          </w:p>
+        </w:tc>
+        <w:tc>
+          <w:tcPr>
+            <w:tcW w:w="0" w:type="auto"/>
+            <w:hideMark/>
+          </w:tcPr>
+          <w:p>
+            <w:pPr>
+              <w:pStyle w:val="Literaturverzeichnis"/>
+              <w:rPr>
+                <w:noProof/>
+                <w:lang w:val="en-US"/>
+              </w:rPr>
+            </w:pPr>
+            <w:r>
+              <w:rPr>
+                <w:noProof/>
+                <w:lang w:val="en-US"/>
+              </w:rPr>
+              <w:t>T. W. Davies, "FOURIER'S LAW," Thermopedia TM, 14 02 2011. [Online]. Available: 10.1615/AtoZ.f.fourier_s_law. [Accessed 15 02 2020].</w:t>
+            </w:r>
+          </w:p>
+        </w:tc>
+      </w:tr>
+      <w:tr>
+        <w:trPr>
+          <w:tblCellSpacing w:w="15" w:type="dxa"/>
+        </w:trPr>
+        <w:tc>
+          <w:tcPr>
+            <w:tcW w:w="50" w:type="pct"/>
+            <w:hideMark/>
+          </w:tcPr>
+          <w:p>
+            <w:pPr>
+              <w:pStyle w:val="Literaturverzeichnis"/>
+              <w:rPr>
+                <w:noProof/>
+                <w:lang w:val="en-US"/>
+              </w:rPr>
+            </w:pPr>
+            <w:r>
+              <w:rPr>
+                <w:noProof/>
+                <w:lang w:val="en-US"/>
+              </w:rPr>
+              <w:t xml:space="preserve">[25] </w:t>
+            </w:r>
+          </w:p>
+        </w:tc>
+        <w:tc>
+          <w:tcPr>
+            <w:tcW w:w="0" w:type="auto"/>
+            <w:hideMark/>
+          </w:tcPr>
+          <w:p>
+            <w:pPr>
+              <w:pStyle w:val="Literaturverzeichnis"/>
+              <w:rPr>
+                <w:noProof/>
+                <w:lang w:val="en-US"/>
+              </w:rPr>
+            </w:pPr>
+            <w:r>
+              <w:rPr>
+                <w:noProof/>
+                <w:lang w:val="en-US"/>
+              </w:rPr>
+              <w:t>O. Khayal, "Thermal conductivity values for various materials at 300K," 07 2017. [Online]. Available: https://www.researchgate.net/figure/1-Thermal-conductivity-values-for-various-materials-at-300-K_tbl1_318456109. [Accessed 15 02 2020].</w:t>
+            </w:r>
+          </w:p>
+        </w:tc>
+      </w:tr>
+      <w:tr>
+        <w:trPr>
+          <w:tblCellSpacing w:w="15" w:type="dxa"/>
+        </w:trPr>
+        <w:tc>
+          <w:tcPr>
+            <w:tcW w:w="50" w:type="pct"/>
+            <w:hideMark/>
+          </w:tcPr>
+          <w:p>
+            <w:pPr>
+              <w:pStyle w:val="Literaturverzeichnis"/>
+              <w:rPr>
+                <w:noProof/>
+                <w:lang w:val="en-US"/>
+              </w:rPr>
+            </w:pPr>
+            <w:r>
+              <w:rPr>
+                <w:noProof/>
+                <w:lang w:val="en-US"/>
+              </w:rPr>
+              <w:t xml:space="preserve">[26] </w:t>
+            </w:r>
+          </w:p>
+        </w:tc>
+        <w:tc>
+          <w:tcPr>
+            <w:tcW w:w="0" w:type="auto"/>
+            <w:hideMark/>
+          </w:tcPr>
+          <w:p>
+            <w:pPr>
+              <w:pStyle w:val="Literaturverzeichnis"/>
+              <w:rPr>
+                <w:noProof/>
+                <w:lang w:val="en-US"/>
+              </w:rPr>
+            </w:pPr>
+            <w:r>
+              <w:rPr>
+                <w:noProof/>
+              </w:rPr>
+              <w:t xml:space="preserve">Hekatron Vertriebs GmbH, "Produktinformation CO-Brandmelder," [Online]. </w:t>
+            </w:r>
+            <w:r>
+              <w:rPr>
+                <w:noProof/>
+                <w:lang w:val="en-US"/>
+              </w:rPr>
+              <w:t>Available: https://www.hekatron-brandschutz.de/fileadmin/hekatron_elo/eloid/produktinformation-co-melder_12308530.pdf. [Accessed 29 01 2020].</w:t>
+            </w:r>
+          </w:p>
+        </w:tc>
+      </w:tr>
+      <w:tr>
+        <w:trPr>
+          <w:tblCellSpacing w:w="15" w:type="dxa"/>
+        </w:trPr>
+        <w:tc>
+          <w:tcPr>
+            <w:tcW w:w="50" w:type="pct"/>
+            <w:hideMark/>
+          </w:tcPr>
+          <w:p>
+            <w:pPr>
+              <w:pStyle w:val="Literaturverzeichnis"/>
+              <w:rPr>
+                <w:noProof/>
+                <w:lang w:val="en-US"/>
+              </w:rPr>
+            </w:pPr>
+            <w:r>
+              <w:rPr>
+                <w:noProof/>
+                <w:lang w:val="en-US"/>
               </w:rPr>
               <w:lastRenderedPageBreak/>
-              <w:t xml:space="preserve">J. W. e. al., Verbrennung - Physikalisch-Chemische Grundlagen, Modellierung, Berlin: Springer Berlin, 2001. </w:t>
-            </w:r>
-          </w:p>
-        </w:tc>
-      </w:tr>
-      <w:tr>
-        <w:trPr>
-          <w:tblCellSpacing w:w="15" w:type="dxa"/>
-        </w:trPr>
-        <w:tc>
-          <w:tcPr>
-            <w:tcW w:w="0" w:type="auto"/>
-            <w:hideMark/>
-          </w:tcPr>
-          <w:p>
-            <w:pPr>
-              <w:pStyle w:val="Literaturverzeichnis"/>
-              <w:rPr>
-                <w:noProof/>
-                <w:lang w:val="en-US"/>
-              </w:rPr>
-            </w:pPr>
-            <w:r>
-              <w:rPr>
-                <w:noProof/>
-                <w:lang w:val="en-US"/>
-              </w:rPr>
-              <w:t>United States Nuclear Regularty Commission, "NRC Backgrounder of Smoke Detectors," United States Nuclear Regularty Commission, 22 05 2017. [Online]. Available: https://www.nrc.gov/reading-rm/doc-collections/fact-sheets/smoke-detectors.html. [Accessed 02 02 2020].</w:t>
-            </w:r>
-          </w:p>
-        </w:tc>
-      </w:tr>
-      <w:tr>
-        <w:trPr>
-          <w:tblCellSpacing w:w="15" w:type="dxa"/>
-        </w:trPr>
-        <w:tc>
-          <w:tcPr>
-            <w:tcW w:w="0" w:type="auto"/>
-            <w:hideMark/>
-          </w:tcPr>
-          <w:p>
-            <w:pPr>
-              <w:pStyle w:val="Literaturverzeichnis"/>
-              <w:rPr>
-                <w:noProof/>
-                <w:lang w:val="en-US"/>
-              </w:rPr>
-            </w:pPr>
-            <w:r>
-              <w:rPr>
-                <w:noProof/>
-              </w:rPr>
-              <w:t xml:space="preserve">Bundesamt für Strahlenschutz, "BfS - Ionisationsrauchmelder (IRM)," Bundesamt für Strahlenschutz, 07 06 2019. </w:t>
-            </w:r>
-            <w:r>
-              <w:rPr>
-                <w:noProof/>
-                <w:lang w:val="en-US"/>
-              </w:rPr>
-              <w:t>[Online]. Available: https://www.bfs.de/DE/themen/ion/anwendung-alltag/rauchmelder/rauchmelder_node.html. [Accessed 29 01 2020].</w:t>
-            </w:r>
-          </w:p>
-        </w:tc>
-      </w:tr>
-      <w:tr>
-        <w:trPr>
-          <w:tblCellSpacing w:w="15" w:type="dxa"/>
-        </w:trPr>
-        <w:tc>
-          <w:tcPr>
-            <w:tcW w:w="0" w:type="auto"/>
-            <w:hideMark/>
-          </w:tcPr>
-          <w:p>
-            <w:pPr>
-              <w:pStyle w:val="Literaturverzeichnis"/>
-              <w:rPr>
-                <w:noProof/>
-                <w:lang w:val="en-US"/>
-              </w:rPr>
-            </w:pPr>
-            <w:r>
-              <w:rPr>
-                <w:noProof/>
-              </w:rPr>
-              <w:t xml:space="preserve">K. Girschweiler, "Die Ionisationsrauchmelder müssen weg," Siemens Schweiz AG, [Online]. </w:t>
-            </w:r>
-            <w:r>
-              <w:rPr>
-                <w:noProof/>
-                <w:lang w:val="en-US"/>
-              </w:rPr>
-              <w:t>Available: https://www.siemens.ch/solutions/article/212. [Accessed 29 01 2020].</w:t>
-            </w:r>
-          </w:p>
-        </w:tc>
-      </w:tr>
-      <w:tr>
-        <w:trPr>
-          <w:tblCellSpacing w:w="15" w:type="dxa"/>
-        </w:trPr>
-        <w:tc>
-          <w:tcPr>
-            <w:tcW w:w="0" w:type="auto"/>
-            <w:hideMark/>
-          </w:tcPr>
-          <w:p>
-            <w:pPr>
-              <w:pStyle w:val="Literaturverzeichnis"/>
-              <w:rPr>
-                <w:noProof/>
-                <w:lang w:val="en-US"/>
-              </w:rPr>
-            </w:pPr>
-            <w:r>
-              <w:rPr>
-                <w:noProof/>
-              </w:rPr>
-              <w:t xml:space="preserve">Bundesministerium für Landwirtschaft, Regionen und Tourismus, "Bauartzulassungen," Bundesministerium für Landwirtschaft, Regionen und Tourismus, 07 01 2019. </w:t>
-            </w:r>
-            <w:r>
-              <w:rPr>
-                <w:noProof/>
-                <w:lang w:val="en-US"/>
-              </w:rPr>
-              <w:t>[Online]. Available: https://www.bmlrt.gv.at/umwelt/strahlen-atom/rechtsvorschriften/weitere-rechtliche-infos/bauart.html. [Accessed 29 01 2020].</w:t>
-            </w:r>
-          </w:p>
-        </w:tc>
-      </w:tr>
-      <w:tr>
-        <w:trPr>
-          <w:tblCellSpacing w:w="15" w:type="dxa"/>
-        </w:trPr>
-        <w:tc>
-          <w:tcPr>
-            <w:tcW w:w="0" w:type="auto"/>
-            <w:hideMark/>
-          </w:tcPr>
-          <w:p>
-            <w:pPr>
-              <w:pStyle w:val="Literaturverzeichnis"/>
-              <w:rPr>
-                <w:noProof/>
-                <w:lang w:val="en-US"/>
-              </w:rPr>
-            </w:pPr>
-            <w:r>
-              <w:rPr>
-                <w:noProof/>
-                <w:lang w:val="en-US"/>
-              </w:rPr>
-              <w:t>Hochiki Europe (UK) Ltd., "Understanding Different Fire Detection," [Online]. Available: https://www.hochikieurope.com/whitepapers/Applications.pdf. [Accessed 02 02 2020].</w:t>
-            </w:r>
-          </w:p>
-        </w:tc>
-      </w:tr>
-      <w:tr>
-        <w:trPr>
-          <w:tblCellSpacing w:w="15" w:type="dxa"/>
-        </w:trPr>
-        <w:tc>
-          <w:tcPr>
-            <w:tcW w:w="0" w:type="auto"/>
-            <w:hideMark/>
-          </w:tcPr>
-          <w:p>
-            <w:pPr>
-              <w:pStyle w:val="Literaturverzeichnis"/>
-              <w:rPr>
-                <w:noProof/>
-                <w:lang w:val="en-US"/>
-              </w:rPr>
-            </w:pPr>
-            <w:r>
-              <w:rPr>
-                <w:noProof/>
-                <w:lang w:val="en-US"/>
-              </w:rPr>
-              <w:t>Confederation of Fire Protection Associations Europe, "CFPA-E Guideline No 10:2008 F," Confederation of Fire Protection Associations Europe, 12 09 2008. [Online]. Available: http://cfpa-e.eu/wp-content/uploads/files/guidelines/CFPA_E_Guideline_No_10_2008.pdf. [Accessed 02 02 2020].</w:t>
-            </w:r>
-          </w:p>
-        </w:tc>
-      </w:tr>
-      <w:tr>
-        <w:trPr>
-          <w:tblCellSpacing w:w="15" w:type="dxa"/>
-        </w:trPr>
-        <w:tc>
-          <w:tcPr>
-            <w:tcW w:w="0" w:type="auto"/>
-            <w:hideMark/>
-          </w:tcPr>
-          <w:p>
-            <w:pPr>
-              <w:pStyle w:val="Literaturverzeichnis"/>
-              <w:rPr>
-                <w:noProof/>
-                <w:lang w:val="en-US"/>
-              </w:rPr>
-            </w:pPr>
-            <w:r>
-              <w:rPr>
-                <w:noProof/>
-              </w:rPr>
-              <w:t xml:space="preserve">Österreichischer Bundesfeuerwehrverband, "TRVB 123 / 11 (S) Brandmeldeanlagen," [Online]. </w:t>
-            </w:r>
-            <w:r>
-              <w:rPr>
-                <w:noProof/>
-                <w:lang w:val="en-US"/>
-              </w:rPr>
-              <w:t>Available: https://www.bundesfeuerwehrverband.at/produkt/trvb-123-11-s-brandmeldeanlagen/. [Accessed 17 02 2020].</w:t>
-            </w:r>
-          </w:p>
-        </w:tc>
-      </w:tr>
-      <w:tr>
-        <w:trPr>
-          <w:tblCellSpacing w:w="15" w:type="dxa"/>
-        </w:trPr>
-        <w:tc>
-          <w:tcPr>
-            <w:tcW w:w="0" w:type="auto"/>
-            <w:hideMark/>
-          </w:tcPr>
-          <w:p>
-            <w:pPr>
-              <w:pStyle w:val="Literaturverzeichnis"/>
-              <w:rPr>
-                <w:noProof/>
-                <w:lang w:val="en-US"/>
-              </w:rPr>
-            </w:pPr>
-            <w:r>
-              <w:rPr>
-                <w:noProof/>
-                <w:lang w:val="en-US"/>
-              </w:rPr>
-              <w:t>Firewize Holdings Pty Ltd., "Heat Detectors," Firewize Holdings Pty Ltd., [Online]. Available: http://firewize.com/learn/principle/heat-detectors. [Accessed 15 02 2020].</w:t>
-            </w:r>
-          </w:p>
-        </w:tc>
-      </w:tr>
-      <w:tr>
-        <w:trPr>
-          <w:tblCellSpacing w:w="15" w:type="dxa"/>
-        </w:trPr>
-        <w:tc>
-          <w:tcPr>
-            <w:tcW w:w="0" w:type="auto"/>
-            <w:hideMark/>
-          </w:tcPr>
-          <w:p>
-            <w:pPr>
-              <w:pStyle w:val="Literaturverzeichnis"/>
-              <w:rPr>
-                <w:noProof/>
-                <w:lang w:val="en-US"/>
-              </w:rPr>
-            </w:pPr>
-            <w:r>
-              <w:rPr>
-                <w:noProof/>
-                <w:lang w:val="en-US"/>
-              </w:rPr>
-              <w:t>T. W. Davies, "FOURIER'S LAW," Thermopedia TM, 14 02 2011. [Online]. Available: 10.1615/AtoZ.f.fourier_s_law. [Accessed 15 02 2020].</w:t>
-            </w:r>
-          </w:p>
-        </w:tc>
-      </w:tr>
-      <w:tr>
-        <w:trPr>
-          <w:tblCellSpacing w:w="15" w:type="dxa"/>
-        </w:trPr>
-        <w:tc>
-          <w:tcPr>
-            <w:tcW w:w="0" w:type="auto"/>
-            <w:hideMark/>
-          </w:tcPr>
-          <w:p>
-            <w:pPr>
-              <w:pStyle w:val="Literaturverzeichnis"/>
-              <w:rPr>
-                <w:noProof/>
-                <w:lang w:val="en-US"/>
-              </w:rPr>
-            </w:pPr>
-            <w:r>
-              <w:rPr>
-                <w:noProof/>
-                <w:lang w:val="en-US"/>
-              </w:rPr>
-              <w:t>O. Khayal, "Thermal conductivity values for various materials at 300K," 07 2017. [Online]. Available: https://www.researchgate.net/figure/1-Thermal-conductivity-values-for-various-materials-at-300-K_tbl1_318456109. [Accessed 15 02 2020].</w:t>
-            </w:r>
-          </w:p>
-        </w:tc>
-      </w:tr>
-      <w:tr>
-        <w:trPr>
-          <w:tblCellSpacing w:w="15" w:type="dxa"/>
-        </w:trPr>
-        <w:tc>
-          <w:tcPr>
-            <w:tcW w:w="0" w:type="auto"/>
-            <w:hideMark/>
-          </w:tcPr>
-          <w:p>
-            <w:pPr>
-              <w:pStyle w:val="Literaturverzeichnis"/>
-              <w:rPr>
-                <w:noProof/>
-                <w:lang w:val="en-US"/>
-              </w:rPr>
-            </w:pPr>
-            <w:r>
-              <w:rPr>
-                <w:noProof/>
-              </w:rPr>
-              <w:t xml:space="preserve">Hekatron Vertriebs GmbH, "Produktinformation CO-Brandmelder," [Online]. </w:t>
-            </w:r>
-            <w:r>
-              <w:rPr>
-                <w:noProof/>
-                <w:lang w:val="en-US"/>
-              </w:rPr>
-              <w:t>Available: https://www.hekatron-brandschutz.de/fileadmin/hekatron_elo/eloid/produktinformation-co-melder_12308530.pdf. [Accessed 29 01 2020].</w:t>
-            </w:r>
-          </w:p>
-        </w:tc>
-      </w:tr>
-      <w:tr>
-        <w:trPr>
-          <w:tblCellSpacing w:w="15" w:type="dxa"/>
-        </w:trPr>
+              <w:t xml:space="preserve">[27] </w:t>
+            </w:r>
+          </w:p>
+        </w:tc>
         <w:tc>
           <w:tcPr>
             <w:tcW w:w="0" w:type="auto"/>
@@ -832,6 +1422,8 @@
             </w:r>
             <w:r>
               <w:rPr>
+                <w:i/>
+                <w:iCs/>
                 <w:noProof/>
                 <w:lang w:val="en-US"/>
               </w:rPr>
@@ -853,7 +1445,688 @@
         </w:trPr>
         <w:tc>
           <w:tcPr>
-            <w:tcW w:w="0" w:type="auto"/>
+            <w:tcW w:w="50" w:type="pct"/>
+            <w:hideMark/>
+          </w:tcPr>
+          <w:p>
+            <w:pPr>
+              <w:pStyle w:val="Literaturverzeichnis"/>
+              <w:rPr>
+                <w:noProof/>
+                <w:lang w:val="en-US"/>
+              </w:rPr>
+            </w:pPr>
+            <w:r>
+              <w:rPr>
+                <w:noProof/>
+                <w:lang w:val="en-US"/>
+              </w:rPr>
+              <w:t xml:space="preserve">[28] </w:t>
+            </w:r>
+          </w:p>
+        </w:tc>
+        <w:tc>
+          <w:tcPr>
+            <w:tcW w:w="0" w:type="auto"/>
+            <w:hideMark/>
+          </w:tcPr>
+          <w:p>
+            <w:pPr>
+              <w:pStyle w:val="Literaturverzeichnis"/>
+              <w:rPr>
+                <w:noProof/>
+                <w:lang w:val="en-US"/>
+              </w:rPr>
+            </w:pPr>
+            <w:r>
+              <w:rPr>
+                <w:noProof/>
+                <w:lang w:val="en-US"/>
+              </w:rPr>
+              <w:t>detectcarbonmonoxide.com, "CO Health Risks," detectcarbonmonoxide.com, [Online]. Available: https://www.detectcarbonmonoxide.com/co-health-risks/. [Accessed 16 02 2020].</w:t>
+            </w:r>
+          </w:p>
+        </w:tc>
+      </w:tr>
+      <w:tr>
+        <w:trPr>
+          <w:tblCellSpacing w:w="15" w:type="dxa"/>
+        </w:trPr>
+        <w:tc>
+          <w:tcPr>
+            <w:tcW w:w="50" w:type="pct"/>
+            <w:hideMark/>
+          </w:tcPr>
+          <w:p>
+            <w:pPr>
+              <w:pStyle w:val="Literaturverzeichnis"/>
+              <w:rPr>
+                <w:noProof/>
+                <w:lang w:val="en-US"/>
+              </w:rPr>
+            </w:pPr>
+            <w:r>
+              <w:rPr>
+                <w:noProof/>
+                <w:lang w:val="en-US"/>
+              </w:rPr>
+              <w:t xml:space="preserve">[29] </w:t>
+            </w:r>
+          </w:p>
+        </w:tc>
+        <w:tc>
+          <w:tcPr>
+            <w:tcW w:w="0" w:type="auto"/>
+            <w:hideMark/>
+          </w:tcPr>
+          <w:p>
+            <w:pPr>
+              <w:pStyle w:val="Literaturverzeichnis"/>
+              <w:rPr>
+                <w:noProof/>
+                <w:lang w:val="en-US"/>
+              </w:rPr>
+            </w:pPr>
+            <w:r>
+              <w:rPr>
+                <w:noProof/>
+                <w:lang w:val="en-US"/>
+              </w:rPr>
+              <w:t>United States Environmental Protection Agency, United States Environmental Protection Agency, [Online]. Available: https://www.epa.gov/indoor-air-quality-iaq/what-about-carbon-monoxide-detectors. [Accessed 16 02 2020].</w:t>
+            </w:r>
+          </w:p>
+        </w:tc>
+      </w:tr>
+      <w:tr>
+        <w:trPr>
+          <w:tblCellSpacing w:w="15" w:type="dxa"/>
+        </w:trPr>
+        <w:tc>
+          <w:tcPr>
+            <w:tcW w:w="50" w:type="pct"/>
+            <w:hideMark/>
+          </w:tcPr>
+          <w:p>
+            <w:pPr>
+              <w:pStyle w:val="Literaturverzeichnis"/>
+              <w:rPr>
+                <w:noProof/>
+                <w:lang w:val="en-US"/>
+              </w:rPr>
+            </w:pPr>
+            <w:r>
+              <w:rPr>
+                <w:noProof/>
+                <w:lang w:val="en-US"/>
+              </w:rPr>
+              <w:t xml:space="preserve">[30] </w:t>
+            </w:r>
+          </w:p>
+        </w:tc>
+        <w:tc>
+          <w:tcPr>
+            <w:tcW w:w="0" w:type="auto"/>
+            <w:hideMark/>
+          </w:tcPr>
+          <w:p>
+            <w:pPr>
+              <w:pStyle w:val="Literaturverzeichnis"/>
+              <w:rPr>
+                <w:noProof/>
+              </w:rPr>
+            </w:pPr>
+            <w:r>
+              <w:rPr>
+                <w:noProof/>
+              </w:rPr>
+              <w:t>Hekatron Vertriebs GmbH, "Katalog 2020 CO- und Rauchwarnmelder," Brühlmatten 9, 79295 Sulzburg, 2020.</w:t>
+            </w:r>
+          </w:p>
+        </w:tc>
+      </w:tr>
+      <w:tr>
+        <w:trPr>
+          <w:tblCellSpacing w:w="15" w:type="dxa"/>
+        </w:trPr>
+        <w:tc>
+          <w:tcPr>
+            <w:tcW w:w="50" w:type="pct"/>
+            <w:hideMark/>
+          </w:tcPr>
+          <w:p>
+            <w:pPr>
+              <w:pStyle w:val="Literaturverzeichnis"/>
+              <w:rPr>
+                <w:noProof/>
+                <w:lang w:val="en-US"/>
+              </w:rPr>
+            </w:pPr>
+            <w:r>
+              <w:rPr>
+                <w:noProof/>
+                <w:lang w:val="en-US"/>
+              </w:rPr>
+              <w:t xml:space="preserve">[31] </w:t>
+            </w:r>
+          </w:p>
+        </w:tc>
+        <w:tc>
+          <w:tcPr>
+            <w:tcW w:w="0" w:type="auto"/>
+            <w:hideMark/>
+          </w:tcPr>
+          <w:p>
+            <w:pPr>
+              <w:pStyle w:val="Literaturverzeichnis"/>
+              <w:rPr>
+                <w:noProof/>
+                <w:lang w:val="en-US"/>
+              </w:rPr>
+            </w:pPr>
+            <w:r>
+              <w:rPr>
+                <w:noProof/>
+                <w:lang w:val="en-US"/>
+              </w:rPr>
+              <w:t>Schrack Seconet AG, "Schrack Seconet Brandmeldesysteme," [Online]. Available: https://www.metrixsecurity.com/images/Products/fire%20detection/firealarm.pdf. [Accessed 17 02 2020].</w:t>
+            </w:r>
+          </w:p>
+        </w:tc>
+      </w:tr>
+      <w:tr>
+        <w:trPr>
+          <w:tblCellSpacing w:w="15" w:type="dxa"/>
+        </w:trPr>
+        <w:tc>
+          <w:tcPr>
+            <w:tcW w:w="50" w:type="pct"/>
+            <w:hideMark/>
+          </w:tcPr>
+          <w:p>
+            <w:pPr>
+              <w:pStyle w:val="Literaturverzeichnis"/>
+              <w:rPr>
+                <w:noProof/>
+                <w:lang w:val="en-US"/>
+              </w:rPr>
+            </w:pPr>
+            <w:r>
+              <w:rPr>
+                <w:noProof/>
+                <w:lang w:val="en-US"/>
+              </w:rPr>
+              <w:t xml:space="preserve">[32] </w:t>
+            </w:r>
+          </w:p>
+        </w:tc>
+        <w:tc>
+          <w:tcPr>
+            <w:tcW w:w="0" w:type="auto"/>
+            <w:hideMark/>
+          </w:tcPr>
+          <w:p>
+            <w:pPr>
+              <w:pStyle w:val="Literaturverzeichnis"/>
+              <w:rPr>
+                <w:noProof/>
+                <w:lang w:val="en-US"/>
+              </w:rPr>
+            </w:pPr>
+            <w:r>
+              <w:rPr>
+                <w:noProof/>
+              </w:rPr>
+              <w:t xml:space="preserve">Hekatron Vertriebs GmbH, "Datenblatt Mehrfachsensormelder MTD 533X," 15 02 2013. </w:t>
+            </w:r>
+            <w:r>
+              <w:rPr>
+                <w:noProof/>
+                <w:lang w:val="en-US"/>
+              </w:rPr>
+              <w:t>[Online]. Available: https://www.brand-feuer.de/images/2/2f/Db_mtd_533x.pdf. [Accessed 17 02 2020].</w:t>
+            </w:r>
+          </w:p>
+        </w:tc>
+      </w:tr>
+      <w:tr>
+        <w:trPr>
+          <w:tblCellSpacing w:w="15" w:type="dxa"/>
+        </w:trPr>
+        <w:tc>
+          <w:tcPr>
+            <w:tcW w:w="50" w:type="pct"/>
+            <w:hideMark/>
+          </w:tcPr>
+          <w:p>
+            <w:pPr>
+              <w:pStyle w:val="Literaturverzeichnis"/>
+              <w:rPr>
+                <w:noProof/>
+                <w:lang w:val="en-US"/>
+              </w:rPr>
+            </w:pPr>
+            <w:r>
+              <w:rPr>
+                <w:noProof/>
+                <w:lang w:val="en-US"/>
+              </w:rPr>
+              <w:t xml:space="preserve">[33] </w:t>
+            </w:r>
+          </w:p>
+        </w:tc>
+        <w:tc>
+          <w:tcPr>
+            <w:tcW w:w="0" w:type="auto"/>
+            <w:hideMark/>
+          </w:tcPr>
+          <w:p>
+            <w:pPr>
+              <w:pStyle w:val="Literaturverzeichnis"/>
+              <w:rPr>
+                <w:noProof/>
+                <w:lang w:val="en-US"/>
+              </w:rPr>
+            </w:pPr>
+            <w:r>
+              <w:rPr>
+                <w:noProof/>
+              </w:rPr>
+              <w:t xml:space="preserve">Hekatron Vertriebs GmbH, "Integral IP," Hekatron Vertriebs GmbH, [Online]. </w:t>
+            </w:r>
+            <w:r>
+              <w:rPr>
+                <w:noProof/>
+                <w:lang w:val="en-US"/>
+              </w:rPr>
+              <w:t>Available: https://www.hekatron-brandschutz.de/fileadmin/hekatron_elo/eloid/systemuebersicht-integral-ip_6118593.pdf. [Accessed 02 02 2020].</w:t>
+            </w:r>
+          </w:p>
+        </w:tc>
+      </w:tr>
+      <w:tr>
+        <w:trPr>
+          <w:tblCellSpacing w:w="15" w:type="dxa"/>
+        </w:trPr>
+        <w:tc>
+          <w:tcPr>
+            <w:tcW w:w="50" w:type="pct"/>
+            <w:hideMark/>
+          </w:tcPr>
+          <w:p>
+            <w:pPr>
+              <w:pStyle w:val="Literaturverzeichnis"/>
+              <w:rPr>
+                <w:noProof/>
+                <w:lang w:val="en-US"/>
+              </w:rPr>
+            </w:pPr>
+            <w:r>
+              <w:rPr>
+                <w:noProof/>
+                <w:lang w:val="en-US"/>
+              </w:rPr>
+              <w:t xml:space="preserve">[34] </w:t>
+            </w:r>
+          </w:p>
+        </w:tc>
+        <w:tc>
+          <w:tcPr>
+            <w:tcW w:w="0" w:type="auto"/>
+            <w:hideMark/>
+          </w:tcPr>
+          <w:p>
+            <w:pPr>
+              <w:pStyle w:val="Literaturverzeichnis"/>
+              <w:rPr>
+                <w:noProof/>
+                <w:lang w:val="en-US"/>
+              </w:rPr>
+            </w:pPr>
+            <w:r>
+              <w:rPr>
+                <w:noProof/>
+              </w:rPr>
+              <w:t xml:space="preserve">Hekatron Vertriebs GmbH, "Prospekt Brandmelder," [Online]. </w:t>
+            </w:r>
+            <w:r>
+              <w:rPr>
+                <w:noProof/>
+                <w:lang w:val="en-US"/>
+              </w:rPr>
+              <w:t>Available: https://www.hekatron-brandschutz.de/fileadmin/hekatron_elo/eloid/prospekt-brandmelder_8549781.pdf. [Accessed 02 02 2020].</w:t>
+            </w:r>
+          </w:p>
+        </w:tc>
+      </w:tr>
+      <w:tr>
+        <w:trPr>
+          <w:tblCellSpacing w:w="15" w:type="dxa"/>
+        </w:trPr>
+        <w:tc>
+          <w:tcPr>
+            <w:tcW w:w="50" w:type="pct"/>
+            <w:hideMark/>
+          </w:tcPr>
+          <w:p>
+            <w:pPr>
+              <w:pStyle w:val="Literaturverzeichnis"/>
+              <w:rPr>
+                <w:noProof/>
+                <w:lang w:val="en-US"/>
+              </w:rPr>
+            </w:pPr>
+            <w:r>
+              <w:rPr>
+                <w:noProof/>
+                <w:lang w:val="en-US"/>
+              </w:rPr>
+              <w:t xml:space="preserve">[35] </w:t>
+            </w:r>
+          </w:p>
+        </w:tc>
+        <w:tc>
+          <w:tcPr>
+            <w:tcW w:w="0" w:type="auto"/>
+            <w:hideMark/>
+          </w:tcPr>
+          <w:p>
+            <w:pPr>
+              <w:pStyle w:val="Literaturverzeichnis"/>
+              <w:rPr>
+                <w:noProof/>
+                <w:lang w:val="en-US"/>
+              </w:rPr>
+            </w:pPr>
+            <w:r>
+              <w:rPr>
+                <w:noProof/>
+              </w:rPr>
+              <w:t xml:space="preserve">Google LLC, "Nest Protect - Intelligenter Rauchmelder," [Online]. </w:t>
+            </w:r>
+            <w:r>
+              <w:rPr>
+                <w:noProof/>
+                <w:lang w:val="en-US"/>
+              </w:rPr>
+              <w:t>Available: https://store.google.com/product/nest_protect_2nd_gen_specs. [Accessed 17 02 2020].</w:t>
+            </w:r>
+          </w:p>
+        </w:tc>
+      </w:tr>
+      <w:tr>
+        <w:trPr>
+          <w:tblCellSpacing w:w="15" w:type="dxa"/>
+        </w:trPr>
+        <w:tc>
+          <w:tcPr>
+            <w:tcW w:w="50" w:type="pct"/>
+            <w:hideMark/>
+          </w:tcPr>
+          <w:p>
+            <w:pPr>
+              <w:pStyle w:val="Literaturverzeichnis"/>
+              <w:rPr>
+                <w:noProof/>
+                <w:lang w:val="en-US"/>
+              </w:rPr>
+            </w:pPr>
+            <w:r>
+              <w:rPr>
+                <w:noProof/>
+                <w:lang w:val="en-US"/>
+              </w:rPr>
+              <w:t xml:space="preserve">[36] </w:t>
+            </w:r>
+          </w:p>
+        </w:tc>
+        <w:tc>
+          <w:tcPr>
+            <w:tcW w:w="0" w:type="auto"/>
+            <w:hideMark/>
+          </w:tcPr>
+          <w:p>
+            <w:pPr>
+              <w:pStyle w:val="Literaturverzeichnis"/>
+              <w:rPr>
+                <w:noProof/>
+                <w:lang w:val="en-US"/>
+              </w:rPr>
+            </w:pPr>
+            <w:r>
+              <w:rPr>
+                <w:noProof/>
+              </w:rPr>
+              <w:t xml:space="preserve">Abus August Bremicker Söhne KG, "Abus Rauchwarnmelder RWM450," [Online]. </w:t>
+            </w:r>
+            <w:r>
+              <w:rPr>
+                <w:noProof/>
+                <w:lang w:val="en-US"/>
+              </w:rPr>
+              <w:t>Available: https://www.abus.com/ger/Sicherheit-Zuhause/Brandschutz/Funk-Rauchmelder/RWM450-Funk. [Accessed 17 02 2020].</w:t>
+            </w:r>
+          </w:p>
+        </w:tc>
+      </w:tr>
+      <w:tr>
+        <w:trPr>
+          <w:tblCellSpacing w:w="15" w:type="dxa"/>
+        </w:trPr>
+        <w:tc>
+          <w:tcPr>
+            <w:tcW w:w="50" w:type="pct"/>
+            <w:hideMark/>
+          </w:tcPr>
+          <w:p>
+            <w:pPr>
+              <w:pStyle w:val="Literaturverzeichnis"/>
+              <w:rPr>
+                <w:noProof/>
+                <w:lang w:val="en-US"/>
+              </w:rPr>
+            </w:pPr>
+            <w:r>
+              <w:rPr>
+                <w:noProof/>
+                <w:lang w:val="en-US"/>
+              </w:rPr>
+              <w:t xml:space="preserve">[37] </w:t>
+            </w:r>
+          </w:p>
+        </w:tc>
+        <w:tc>
+          <w:tcPr>
+            <w:tcW w:w="0" w:type="auto"/>
+            <w:hideMark/>
+          </w:tcPr>
+          <w:p>
+            <w:pPr>
+              <w:pStyle w:val="Literaturverzeichnis"/>
+              <w:rPr>
+                <w:noProof/>
+                <w:lang w:val="en-US"/>
+              </w:rPr>
+            </w:pPr>
+            <w:r>
+              <w:rPr>
+                <w:noProof/>
+                <w:lang w:val="en-US"/>
+              </w:rPr>
+              <w:t>Securiton AG, "SecuriRAS ASD aspirating smoke detectors," 05 2019. [Online]. Available: https://www.securiton.com/en/products/fire-detection/smoke-detection-systems/securiras-asd.html. [Accessed 17 02 2020].</w:t>
+            </w:r>
+          </w:p>
+        </w:tc>
+      </w:tr>
+      <w:tr>
+        <w:trPr>
+          <w:tblCellSpacing w:w="15" w:type="dxa"/>
+        </w:trPr>
+        <w:tc>
+          <w:tcPr>
+            <w:tcW w:w="50" w:type="pct"/>
+            <w:hideMark/>
+          </w:tcPr>
+          <w:p>
+            <w:pPr>
+              <w:pStyle w:val="Literaturverzeichnis"/>
+              <w:rPr>
+                <w:noProof/>
+                <w:lang w:val="en-US"/>
+              </w:rPr>
+            </w:pPr>
+            <w:r>
+              <w:rPr>
+                <w:noProof/>
+                <w:lang w:val="en-US"/>
+              </w:rPr>
+              <w:t xml:space="preserve">[38] </w:t>
+            </w:r>
+          </w:p>
+        </w:tc>
+        <w:tc>
+          <w:tcPr>
+            <w:tcW w:w="0" w:type="auto"/>
+            <w:hideMark/>
+          </w:tcPr>
+          <w:p>
+            <w:pPr>
+              <w:pStyle w:val="Literaturverzeichnis"/>
+              <w:rPr>
+                <w:noProof/>
+                <w:lang w:val="en-US"/>
+              </w:rPr>
+            </w:pPr>
+            <w:r>
+              <w:rPr>
+                <w:noProof/>
+                <w:lang w:val="en-US"/>
+              </w:rPr>
+              <w:t>D. Allen, "Fire Protection Association Australia," 2017. [Online]. Available: http://www.fpaa.com.au/media/229743/d3-fp1-p8-allen.ppt.pdf. [Accessed 17 02 2020].</w:t>
+            </w:r>
+          </w:p>
+        </w:tc>
+      </w:tr>
+      <w:tr>
+        <w:trPr>
+          <w:tblCellSpacing w:w="15" w:type="dxa"/>
+        </w:trPr>
+        <w:tc>
+          <w:tcPr>
+            <w:tcW w:w="50" w:type="pct"/>
+            <w:hideMark/>
+          </w:tcPr>
+          <w:p>
+            <w:pPr>
+              <w:pStyle w:val="Literaturverzeichnis"/>
+              <w:rPr>
+                <w:noProof/>
+                <w:lang w:val="en-US"/>
+              </w:rPr>
+            </w:pPr>
+            <w:r>
+              <w:rPr>
+                <w:noProof/>
+                <w:lang w:val="en-US"/>
+              </w:rPr>
+              <w:t xml:space="preserve">[39] </w:t>
+            </w:r>
+          </w:p>
+        </w:tc>
+        <w:tc>
+          <w:tcPr>
+            <w:tcW w:w="0" w:type="auto"/>
+            <w:hideMark/>
+          </w:tcPr>
+          <w:p>
+            <w:pPr>
+              <w:pStyle w:val="Literaturverzeichnis"/>
+              <w:rPr>
+                <w:noProof/>
+                <w:lang w:val="en-US"/>
+              </w:rPr>
+            </w:pPr>
+            <w:r>
+              <w:rPr>
+                <w:noProof/>
+                <w:lang w:val="en-US"/>
+              </w:rPr>
+              <w:t xml:space="preserve">P. B. C. C. P. e. a. Johnson, "Very Early Smoke Detection Apparatus (VESDA)," </w:t>
+            </w:r>
+            <w:r>
+              <w:rPr>
+                <w:i/>
+                <w:iCs/>
+                <w:noProof/>
+                <w:lang w:val="en-US"/>
+              </w:rPr>
+              <w:t xml:space="preserve">Fire Science Reviews 6, </w:t>
+            </w:r>
+            <w:r>
+              <w:rPr>
+                <w:noProof/>
+                <w:lang w:val="en-US"/>
+              </w:rPr>
+              <w:t xml:space="preserve">2017. </w:t>
+            </w:r>
+          </w:p>
+        </w:tc>
+      </w:tr>
+      <w:tr>
+        <w:trPr>
+          <w:tblCellSpacing w:w="15" w:type="dxa"/>
+        </w:trPr>
+        <w:tc>
+          <w:tcPr>
+            <w:tcW w:w="50" w:type="pct"/>
+            <w:hideMark/>
+          </w:tcPr>
+          <w:p>
+            <w:pPr>
+              <w:pStyle w:val="Literaturverzeichnis"/>
+              <w:rPr>
+                <w:noProof/>
+                <w:lang w:val="en-US"/>
+              </w:rPr>
+            </w:pPr>
+            <w:r>
+              <w:rPr>
+                <w:noProof/>
+                <w:lang w:val="en-US"/>
+              </w:rPr>
+              <w:t xml:space="preserve">[40] </w:t>
+            </w:r>
+          </w:p>
+        </w:tc>
+        <w:tc>
+          <w:tcPr>
+            <w:tcW w:w="0" w:type="auto"/>
+            <w:hideMark/>
+          </w:tcPr>
+          <w:p>
+            <w:pPr>
+              <w:pStyle w:val="Literaturverzeichnis"/>
+              <w:rPr>
+                <w:noProof/>
+                <w:lang w:val="en-US"/>
+              </w:rPr>
+            </w:pPr>
+            <w:r>
+              <w:rPr>
+                <w:noProof/>
+                <w:lang w:val="en-US"/>
+              </w:rPr>
+              <w:t>Earth System Research Laboratory, "Aerosol Instrumentation - Nephelometer," U.S. Department of Commerce , [Online]. Available: https://www.esrl.noaa.gov/gmd/aero/instrumentation/neph_desc.html. [Accessed 19 02 2020].</w:t>
+            </w:r>
+          </w:p>
+        </w:tc>
+      </w:tr>
+      <w:tr>
+        <w:trPr>
+          <w:tblCellSpacing w:w="15" w:type="dxa"/>
+        </w:trPr>
+        <w:tc>
+          <w:tcPr>
+            <w:tcW w:w="50" w:type="pct"/>
             <w:hideMark/>
           </w:tcPr>
           <w:p>
@@ -870,381 +2143,10 @@
                 <w:lang w:val="en-US"/>
               </w:rPr>
               <w:lastRenderedPageBreak/>
-              <w:t>detectcarbonmonoxide.com, "CO Health Risks," detectcarbonmonoxide.com, [Online]. Available: https://www.detectcarbonmonoxide.com/co-health-risks/. [Accessed 16 02 2020].</w:t>
-            </w:r>
-          </w:p>
-        </w:tc>
-      </w:tr>
-      <w:tr>
-        <w:trPr>
-          <w:tblCellSpacing w:w="15" w:type="dxa"/>
-        </w:trPr>
-        <w:tc>
-          <w:tcPr>
-            <w:tcW w:w="0" w:type="auto"/>
-            <w:hideMark/>
-          </w:tcPr>
-          <w:p>
-            <w:pPr>
-              <w:pStyle w:val="Literaturverzeichnis"/>
-              <w:rPr>
-                <w:noProof/>
-                <w:lang w:val="en-US"/>
-              </w:rPr>
-            </w:pPr>
-            <w:r>
-              <w:rPr>
-                <w:noProof/>
-                <w:lang w:val="en-US"/>
-              </w:rPr>
-              <w:t>United States Environmental Protection Agency, United States Environmental Protection Agency, [Online]. Available: https://www.epa.gov/indoor-air-quality-iaq/what-about-carbon-monoxide-detectors. [Accessed 16 02 2020].</w:t>
-            </w:r>
-          </w:p>
-        </w:tc>
-      </w:tr>
-      <w:tr>
-        <w:trPr>
-          <w:tblCellSpacing w:w="15" w:type="dxa"/>
-        </w:trPr>
-        <w:tc>
-          <w:tcPr>
-            <w:tcW w:w="0" w:type="auto"/>
-            <w:hideMark/>
-          </w:tcPr>
-          <w:p>
-            <w:pPr>
-              <w:pStyle w:val="Literaturverzeichnis"/>
-              <w:rPr>
-                <w:noProof/>
-              </w:rPr>
-            </w:pPr>
-            <w:r>
-              <w:rPr>
-                <w:noProof/>
-              </w:rPr>
-              <w:t>Hekatron Vertriebs GmbH, "Katalog 2020 CO- und Rauchwarnmelder," Brühlmatten 9, 79295 Sulzburg, 2020.</w:t>
-            </w:r>
-          </w:p>
-        </w:tc>
-      </w:tr>
-      <w:tr>
-        <w:trPr>
-          <w:tblCellSpacing w:w="15" w:type="dxa"/>
-        </w:trPr>
-        <w:tc>
-          <w:tcPr>
-            <w:tcW w:w="0" w:type="auto"/>
-            <w:hideMark/>
-          </w:tcPr>
-          <w:p>
-            <w:pPr>
-              <w:pStyle w:val="Literaturverzeichnis"/>
-              <w:rPr>
-                <w:noProof/>
-                <w:lang w:val="en-US"/>
-              </w:rPr>
-            </w:pPr>
-            <w:r>
-              <w:rPr>
-                <w:noProof/>
-                <w:lang w:val="en-US"/>
-              </w:rPr>
-              <w:t>Schrack Seconet AG, "Schrack Seconet Brandmeldesysteme," [Online]. Available: https://www.metrixsecurity.com/images/Products/fire%20detection/firealarm.pdf. [Accessed 17 02 2020].</w:t>
-            </w:r>
-          </w:p>
-        </w:tc>
-      </w:tr>
-      <w:tr>
-        <w:trPr>
-          <w:tblCellSpacing w:w="15" w:type="dxa"/>
-        </w:trPr>
-        <w:tc>
-          <w:tcPr>
-            <w:tcW w:w="0" w:type="auto"/>
-            <w:hideMark/>
-          </w:tcPr>
-          <w:p>
-            <w:pPr>
-              <w:pStyle w:val="Literaturverzeichnis"/>
-              <w:rPr>
-                <w:noProof/>
-                <w:lang w:val="en-US"/>
-              </w:rPr>
-            </w:pPr>
-            <w:r>
-              <w:rPr>
-                <w:noProof/>
-              </w:rPr>
-              <w:t xml:space="preserve">Hekatron Vertriebs GmbH, "Datenblatt Mehrfachsensormelder MTD 533X," 15 02 2013. </w:t>
-            </w:r>
-            <w:r>
-              <w:rPr>
-                <w:noProof/>
-                <w:lang w:val="en-US"/>
-              </w:rPr>
-              <w:t>[Online]. Available: https://www.brand-feuer.de/images/2/2f/Db_mtd_533x.pdf. [Accessed 17 02 2020].</w:t>
-            </w:r>
-          </w:p>
-        </w:tc>
-      </w:tr>
-      <w:tr>
-        <w:trPr>
-          <w:tblCellSpacing w:w="15" w:type="dxa"/>
-        </w:trPr>
-        <w:tc>
-          <w:tcPr>
-            <w:tcW w:w="0" w:type="auto"/>
-            <w:hideMark/>
-          </w:tcPr>
-          <w:p>
-            <w:pPr>
-              <w:pStyle w:val="Literaturverzeichnis"/>
-              <w:rPr>
-                <w:noProof/>
-                <w:lang w:val="en-US"/>
-              </w:rPr>
-            </w:pPr>
-            <w:r>
-              <w:rPr>
-                <w:noProof/>
-              </w:rPr>
-              <w:t xml:space="preserve">Hekatron Vertriebs GmbH, "Integral IP," Hekatron Vertriebs GmbH, [Online]. </w:t>
-            </w:r>
-            <w:r>
-              <w:rPr>
-                <w:noProof/>
-                <w:lang w:val="en-US"/>
-              </w:rPr>
-              <w:t>Available: https://www.hekatron-brandschutz.de/fileadmin/hekatron_elo/eloid/systemuebersicht-integral-ip_6118593.pdf. [Accessed 02 02 2020].</w:t>
-            </w:r>
-          </w:p>
-        </w:tc>
-      </w:tr>
-      <w:tr>
-        <w:trPr>
-          <w:tblCellSpacing w:w="15" w:type="dxa"/>
-        </w:trPr>
-        <w:tc>
-          <w:tcPr>
-            <w:tcW w:w="0" w:type="auto"/>
-            <w:hideMark/>
-          </w:tcPr>
-          <w:p>
-            <w:pPr>
-              <w:pStyle w:val="Literaturverzeichnis"/>
-              <w:rPr>
-                <w:noProof/>
-                <w:lang w:val="en-US"/>
-              </w:rPr>
-            </w:pPr>
-            <w:r>
-              <w:rPr>
-                <w:noProof/>
-              </w:rPr>
-              <w:t xml:space="preserve">Hekatron Vertriebs GmbH, "Prospekt Brandmelder," [Online]. </w:t>
-            </w:r>
-            <w:r>
-              <w:rPr>
-                <w:noProof/>
-                <w:lang w:val="en-US"/>
-              </w:rPr>
-              <w:t>Available: https://www.hekatron-brandschutz.de/fileadmin/hekatron_elo/eloid/prospekt-brandmelder_8549781.pdf. [Accessed 02 02 2020].</w:t>
-            </w:r>
-          </w:p>
-        </w:tc>
-      </w:tr>
-      <w:tr>
-        <w:trPr>
-          <w:tblCellSpacing w:w="15" w:type="dxa"/>
-        </w:trPr>
-        <w:tc>
-          <w:tcPr>
-            <w:tcW w:w="0" w:type="auto"/>
-            <w:hideMark/>
-          </w:tcPr>
-          <w:p>
-            <w:pPr>
-              <w:pStyle w:val="Literaturverzeichnis"/>
-              <w:rPr>
-                <w:noProof/>
-                <w:lang w:val="en-US"/>
-              </w:rPr>
-            </w:pPr>
-            <w:r>
-              <w:rPr>
-                <w:noProof/>
-              </w:rPr>
-              <w:t xml:space="preserve">Google LLC, "Nest Protect - Intelligenter Rauchmelder," [Online]. </w:t>
-            </w:r>
-            <w:r>
-              <w:rPr>
-                <w:noProof/>
-                <w:lang w:val="en-US"/>
-              </w:rPr>
-              <w:t>Available: https://store.google.com/product/nest_protect_2nd_gen_specs. [Accessed 17 02 2020].</w:t>
-            </w:r>
-          </w:p>
-        </w:tc>
-      </w:tr>
-      <w:tr>
-        <w:trPr>
-          <w:tblCellSpacing w:w="15" w:type="dxa"/>
-        </w:trPr>
-        <w:tc>
-          <w:tcPr>
-            <w:tcW w:w="0" w:type="auto"/>
-            <w:hideMark/>
-          </w:tcPr>
-          <w:p>
-            <w:pPr>
-              <w:pStyle w:val="Literaturverzeichnis"/>
-              <w:rPr>
-                <w:noProof/>
-                <w:lang w:val="en-US"/>
-              </w:rPr>
-            </w:pPr>
-            <w:r>
-              <w:rPr>
-                <w:noProof/>
-              </w:rPr>
-              <w:t xml:space="preserve">Abus August Bremicker Söhne KG, "Abus Rauchwarnmelder RWM450," [Online]. </w:t>
-            </w:r>
-            <w:r>
-              <w:rPr>
-                <w:noProof/>
-                <w:lang w:val="en-US"/>
-              </w:rPr>
-              <w:t>Available: https://www.abus.com/ger/Sicherheit-Zuhause/Brandschutz/Funk-Rauchmelder/RWM450-Funk. [Accessed 17 02 2020].</w:t>
-            </w:r>
-          </w:p>
-        </w:tc>
-      </w:tr>
-      <w:tr>
-        <w:trPr>
-          <w:tblCellSpacing w:w="15" w:type="dxa"/>
-        </w:trPr>
-        <w:tc>
-          <w:tcPr>
-            <w:tcW w:w="0" w:type="auto"/>
-            <w:hideMark/>
-          </w:tcPr>
-          <w:p>
-            <w:pPr>
-              <w:pStyle w:val="Literaturverzeichnis"/>
-              <w:rPr>
-                <w:noProof/>
-                <w:lang w:val="en-US"/>
-              </w:rPr>
-            </w:pPr>
-            <w:r>
-              <w:rPr>
-                <w:noProof/>
-                <w:lang w:val="en-US"/>
-              </w:rPr>
-              <w:t>Securiton AG, "SecuriRAS ASD aspirating smoke detectors," 05 2019. [Online]. Available: https://www.securiton.com/en/products/fire-detection/smoke-detection-systems/securiras-asd.html. [Accessed 17 02 2020].</w:t>
-            </w:r>
-          </w:p>
-        </w:tc>
-      </w:tr>
-      <w:tr>
-        <w:trPr>
-          <w:tblCellSpacing w:w="15" w:type="dxa"/>
-        </w:trPr>
-        <w:tc>
-          <w:tcPr>
-            <w:tcW w:w="0" w:type="auto"/>
-            <w:hideMark/>
-          </w:tcPr>
-          <w:p>
-            <w:pPr>
-              <w:pStyle w:val="Literaturverzeichnis"/>
-              <w:rPr>
-                <w:noProof/>
-                <w:lang w:val="en-US"/>
-              </w:rPr>
-            </w:pPr>
-            <w:r>
-              <w:rPr>
-                <w:noProof/>
-                <w:lang w:val="en-US"/>
-              </w:rPr>
-              <w:t>D. Allen, "Fire Protection Association Australia," 2017. [Online]. Available: http://www.fpaa.com.au/media/229743/d3-fp1-p8-allen.ppt.pdf. [Accessed 17 02 2020].</w:t>
-            </w:r>
-          </w:p>
-        </w:tc>
-      </w:tr>
-      <w:tr>
-        <w:trPr>
-          <w:tblCellSpacing w:w="15" w:type="dxa"/>
-        </w:trPr>
-        <w:tc>
-          <w:tcPr>
-            <w:tcW w:w="0" w:type="auto"/>
-            <w:hideMark/>
-          </w:tcPr>
-          <w:p>
-            <w:pPr>
-              <w:pStyle w:val="Literaturverzeichnis"/>
-              <w:rPr>
-                <w:noProof/>
-                <w:lang w:val="en-US"/>
-              </w:rPr>
-            </w:pPr>
-            <w:r>
-              <w:rPr>
-                <w:noProof/>
-                <w:lang w:val="en-US"/>
-              </w:rPr>
-              <w:t xml:space="preserve">P. B. C. C. P. e. a. Johnson, "Very Early Smoke Detection Apparatus (VESDA)," </w:t>
-            </w:r>
-            <w:r>
-              <w:rPr>
-                <w:noProof/>
-                <w:lang w:val="en-US"/>
-              </w:rPr>
-              <w:t xml:space="preserve">Fire Science Reviews 6, </w:t>
-            </w:r>
-            <w:r>
-              <w:rPr>
-                <w:noProof/>
-                <w:lang w:val="en-US"/>
-              </w:rPr>
-              <w:t xml:space="preserve">2017. </w:t>
-            </w:r>
-          </w:p>
-        </w:tc>
-      </w:tr>
-      <w:tr>
-        <w:trPr>
-          <w:tblCellSpacing w:w="15" w:type="dxa"/>
-        </w:trPr>
-        <w:tc>
-          <w:tcPr>
-            <w:tcW w:w="0" w:type="auto"/>
-            <w:hideMark/>
-          </w:tcPr>
-          <w:p>
-            <w:pPr>
-              <w:pStyle w:val="Literaturverzeichnis"/>
-              <w:rPr>
-                <w:noProof/>
-                <w:lang w:val="en-US"/>
-              </w:rPr>
-            </w:pPr>
-            <w:r>
-              <w:rPr>
-                <w:noProof/>
-                <w:lang w:val="en-US"/>
-              </w:rPr>
-              <w:t>Earth System Research Laboratory, "Aerosol Instrumentation - Nephelometer," U.S. Department of Commerce , [Online]. Available: https://www.esrl.noaa.gov/gmd/aero/instrumentation/neph_desc.html. [Accessed 19 02 2020].</w:t>
-            </w:r>
-          </w:p>
-        </w:tc>
-      </w:tr>
-      <w:tr>
-        <w:trPr>
-          <w:tblCellSpacing w:w="15" w:type="dxa"/>
-        </w:trPr>
+              <w:t xml:space="preserve">[41] </w:t>
+            </w:r>
+          </w:p>
+        </w:tc>
         <w:tc>
           <w:tcPr>
             <w:tcW w:w="0" w:type="auto"/>
@@ -1274,22 +2176,43 @@
         </w:trPr>
         <w:tc>
           <w:tcPr>
-            <w:tcW w:w="0" w:type="auto"/>
-            <w:hideMark/>
-          </w:tcPr>
-          <w:p>
-            <w:pPr>
-              <w:pStyle w:val="Literaturverzeichnis"/>
-              <w:rPr>
-                <w:noProof/>
-                <w:lang w:val="en-US"/>
-              </w:rPr>
-            </w:pPr>
-            <w:r>
-              <w:rPr>
-                <w:noProof/>
-              </w:rPr>
-              <w:lastRenderedPageBreak/>
+            <w:tcW w:w="50" w:type="pct"/>
+            <w:hideMark/>
+          </w:tcPr>
+          <w:p>
+            <w:pPr>
+              <w:pStyle w:val="Literaturverzeichnis"/>
+              <w:rPr>
+                <w:noProof/>
+                <w:lang w:val="en-US"/>
+              </w:rPr>
+            </w:pPr>
+            <w:r>
+              <w:rPr>
+                <w:noProof/>
+                <w:lang w:val="en-US"/>
+              </w:rPr>
+              <w:t xml:space="preserve">[42] </w:t>
+            </w:r>
+          </w:p>
+        </w:tc>
+        <w:tc>
+          <w:tcPr>
+            <w:tcW w:w="0" w:type="auto"/>
+            <w:hideMark/>
+          </w:tcPr>
+          <w:p>
+            <w:pPr>
+              <w:pStyle w:val="Literaturverzeichnis"/>
+              <w:rPr>
+                <w:noProof/>
+                <w:lang w:val="en-US"/>
+              </w:rPr>
+            </w:pPr>
+            <w:r>
+              <w:rPr>
+                <w:noProof/>
+              </w:rPr>
               <w:t xml:space="preserve">Siemens AG, "SWING – Funk-Brandmelder," 13 07 2017. </w:t>
             </w:r>
             <w:r>
@@ -1308,14 +2231,37 @@
         </w:trPr>
         <w:tc>
           <w:tcPr>
-            <w:tcW w:w="0" w:type="auto"/>
-            <w:hideMark/>
-          </w:tcPr>
-          <w:p>
-            <w:pPr>
-              <w:pStyle w:val="Literaturverzeichnis"/>
-              <w:rPr>
-                <w:noProof/>
+            <w:tcW w:w="50" w:type="pct"/>
+            <w:hideMark/>
+          </w:tcPr>
+          <w:p>
+            <w:pPr>
+              <w:pStyle w:val="Literaturverzeichnis"/>
+              <w:rPr>
+                <w:noProof/>
+                <w:lang w:val="en-US"/>
+              </w:rPr>
+            </w:pPr>
+            <w:r>
+              <w:rPr>
+                <w:noProof/>
+                <w:lang w:val="en-US"/>
+              </w:rPr>
+              <w:t xml:space="preserve">[43] </w:t>
+            </w:r>
+          </w:p>
+        </w:tc>
+        <w:tc>
+          <w:tcPr>
+            <w:tcW w:w="0" w:type="auto"/>
+            <w:hideMark/>
+          </w:tcPr>
+          <w:p>
+            <w:pPr>
+              <w:pStyle w:val="Literaturverzeichnis"/>
+              <w:rPr>
+                <w:noProof/>
+                <w:lang w:val="en-US"/>
               </w:rPr>
             </w:pPr>
             <w:r>
@@ -1327,6 +2273,7 @@
             <w:r>
               <w:rPr>
                 <w:noProof/>
+                <w:lang w:val="en-US"/>
               </w:rPr>
               <w:t>[Online]. Available: https://www.hekatron-brandschutz.de/. [Accessed 21 02 2020].</w:t>
             </w:r>
@@ -1339,6 +2286,481 @@
         </w:trPr>
         <w:tc>
           <w:tcPr>
+            <w:tcW w:w="50" w:type="pct"/>
+            <w:hideMark/>
+          </w:tcPr>
+          <w:p>
+            <w:pPr>
+              <w:pStyle w:val="Literaturverzeichnis"/>
+              <w:rPr>
+                <w:noProof/>
+                <w:lang w:val="en-US"/>
+              </w:rPr>
+            </w:pPr>
+            <w:r>
+              <w:rPr>
+                <w:noProof/>
+                <w:lang w:val="en-US"/>
+              </w:rPr>
+              <w:t xml:space="preserve">[44] </w:t>
+            </w:r>
+          </w:p>
+        </w:tc>
+        <w:tc>
+          <w:tcPr>
+            <w:tcW w:w="0" w:type="auto"/>
+            <w:hideMark/>
+          </w:tcPr>
+          <w:p>
+            <w:pPr>
+              <w:pStyle w:val="Literaturverzeichnis"/>
+              <w:rPr>
+                <w:noProof/>
+              </w:rPr>
+            </w:pPr>
+            <w:r>
+              <w:rPr>
+                <w:noProof/>
+              </w:rPr>
+              <w:t xml:space="preserve">J. Wolf, HTML 5 und CSS Das umfassende Handbuch, Bonn: Rheinwerk Verlag GmbH, 2016. </w:t>
+            </w:r>
+          </w:p>
+        </w:tc>
+      </w:tr>
+      <w:tr>
+        <w:trPr>
+          <w:tblCellSpacing w:w="15" w:type="dxa"/>
+        </w:trPr>
+        <w:tc>
+          <w:tcPr>
+            <w:tcW w:w="50" w:type="pct"/>
+            <w:hideMark/>
+          </w:tcPr>
+          <w:p>
+            <w:pPr>
+              <w:pStyle w:val="Literaturverzeichnis"/>
+              <w:rPr>
+                <w:noProof/>
+                <w:lang w:val="en-US"/>
+              </w:rPr>
+            </w:pPr>
+            <w:r>
+              <w:rPr>
+                <w:noProof/>
+                <w:lang w:val="en-US"/>
+              </w:rPr>
+              <w:t xml:space="preserve">[45] </w:t>
+            </w:r>
+          </w:p>
+        </w:tc>
+        <w:tc>
+          <w:tcPr>
+            <w:tcW w:w="0" w:type="auto"/>
+            <w:hideMark/>
+          </w:tcPr>
+          <w:p>
+            <w:pPr>
+              <w:pStyle w:val="Literaturverzeichnis"/>
+              <w:rPr>
+                <w:noProof/>
+                <w:lang w:val="en-US"/>
+              </w:rPr>
+            </w:pPr>
+            <w:r>
+              <w:rPr>
+                <w:noProof/>
+                <w:lang w:val="en-US"/>
+              </w:rPr>
+              <w:t>W3Schools, "HTML5 Introduction," W3Schools, 2020. [Online]. Available: https://www.w3schools.com/html/html5_intro.asp. [Accessed 26 03 2020].</w:t>
+            </w:r>
+          </w:p>
+        </w:tc>
+      </w:tr>
+      <w:tr>
+        <w:trPr>
+          <w:tblCellSpacing w:w="15" w:type="dxa"/>
+        </w:trPr>
+        <w:tc>
+          <w:tcPr>
+            <w:tcW w:w="50" w:type="pct"/>
+            <w:hideMark/>
+          </w:tcPr>
+          <w:p>
+            <w:pPr>
+              <w:pStyle w:val="Literaturverzeichnis"/>
+              <w:rPr>
+                <w:noProof/>
+                <w:lang w:val="en-US"/>
+              </w:rPr>
+            </w:pPr>
+            <w:r>
+              <w:rPr>
+                <w:noProof/>
+                <w:lang w:val="en-US"/>
+              </w:rPr>
+              <w:t xml:space="preserve">[46] </w:t>
+            </w:r>
+          </w:p>
+        </w:tc>
+        <w:tc>
+          <w:tcPr>
+            <w:tcW w:w="0" w:type="auto"/>
+            <w:hideMark/>
+          </w:tcPr>
+          <w:p>
+            <w:pPr>
+              <w:pStyle w:val="Literaturverzeichnis"/>
+              <w:rPr>
+                <w:noProof/>
+                <w:lang w:val="en-US"/>
+              </w:rPr>
+            </w:pPr>
+            <w:r>
+              <w:rPr>
+                <w:noProof/>
+                <w:lang w:val="en-US"/>
+              </w:rPr>
+              <w:t>Mozilla Foundation, "Archive of obsolete content CSS3," Mozilla Foundation, 15 07 2019. [Online]. Available: https://developer.mozilla.org/en-US/docs/Archive/CSS3. [Accessed 26 03 2020].</w:t>
+            </w:r>
+          </w:p>
+        </w:tc>
+      </w:tr>
+      <w:tr>
+        <w:trPr>
+          <w:tblCellSpacing w:w="15" w:type="dxa"/>
+        </w:trPr>
+        <w:tc>
+          <w:tcPr>
+            <w:tcW w:w="50" w:type="pct"/>
+            <w:hideMark/>
+          </w:tcPr>
+          <w:p>
+            <w:pPr>
+              <w:pStyle w:val="Literaturverzeichnis"/>
+              <w:rPr>
+                <w:noProof/>
+                <w:lang w:val="en-US"/>
+              </w:rPr>
+            </w:pPr>
+            <w:r>
+              <w:rPr>
+                <w:noProof/>
+                <w:lang w:val="en-US"/>
+              </w:rPr>
+              <w:t xml:space="preserve">[47] </w:t>
+            </w:r>
+          </w:p>
+        </w:tc>
+        <w:tc>
+          <w:tcPr>
+            <w:tcW w:w="0" w:type="auto"/>
+            <w:hideMark/>
+          </w:tcPr>
+          <w:p>
+            <w:pPr>
+              <w:pStyle w:val="Literaturverzeichnis"/>
+              <w:rPr>
+                <w:noProof/>
+                <w:lang w:val="en-US"/>
+              </w:rPr>
+            </w:pPr>
+            <w:r>
+              <w:rPr>
+                <w:noProof/>
+                <w:lang w:val="en-US"/>
+              </w:rPr>
+              <w:t xml:space="preserve">H. W. Lie, Cascading Style Sheets Designing for the Web, Upper Sadle River: Pearson Education Inc., 2005. </w:t>
+            </w:r>
+          </w:p>
+        </w:tc>
+      </w:tr>
+      <w:tr>
+        <w:trPr>
+          <w:tblCellSpacing w:w="15" w:type="dxa"/>
+        </w:trPr>
+        <w:tc>
+          <w:tcPr>
+            <w:tcW w:w="50" w:type="pct"/>
+            <w:hideMark/>
+          </w:tcPr>
+          <w:p>
+            <w:pPr>
+              <w:pStyle w:val="Literaturverzeichnis"/>
+              <w:rPr>
+                <w:noProof/>
+                <w:lang w:val="en-US"/>
+              </w:rPr>
+            </w:pPr>
+            <w:r>
+              <w:rPr>
+                <w:noProof/>
+                <w:lang w:val="en-US"/>
+              </w:rPr>
+              <w:t xml:space="preserve">[48] </w:t>
+            </w:r>
+          </w:p>
+        </w:tc>
+        <w:tc>
+          <w:tcPr>
+            <w:tcW w:w="0" w:type="auto"/>
+            <w:hideMark/>
+          </w:tcPr>
+          <w:p>
+            <w:pPr>
+              <w:pStyle w:val="Literaturverzeichnis"/>
+              <w:rPr>
+                <w:noProof/>
+              </w:rPr>
+            </w:pPr>
+            <w:r>
+              <w:rPr>
+                <w:noProof/>
+              </w:rPr>
+              <w:t xml:space="preserve">P. Ackermann, JavaScript Das umfassende Handbuch, Bonn: Rheinwerk Verlag, 2018. </w:t>
+            </w:r>
+          </w:p>
+        </w:tc>
+      </w:tr>
+      <w:tr>
+        <w:trPr>
+          <w:tblCellSpacing w:w="15" w:type="dxa"/>
+        </w:trPr>
+        <w:tc>
+          <w:tcPr>
+            <w:tcW w:w="50" w:type="pct"/>
+            <w:hideMark/>
+          </w:tcPr>
+          <w:p>
+            <w:pPr>
+              <w:pStyle w:val="Literaturverzeichnis"/>
+              <w:rPr>
+                <w:noProof/>
+                <w:lang w:val="en-US"/>
+              </w:rPr>
+            </w:pPr>
+            <w:r>
+              <w:rPr>
+                <w:noProof/>
+                <w:lang w:val="en-US"/>
+              </w:rPr>
+              <w:t xml:space="preserve">[49] </w:t>
+            </w:r>
+          </w:p>
+        </w:tc>
+        <w:tc>
+          <w:tcPr>
+            <w:tcW w:w="0" w:type="auto"/>
+            <w:hideMark/>
+          </w:tcPr>
+          <w:p>
+            <w:pPr>
+              <w:pStyle w:val="Literaturverzeichnis"/>
+              <w:rPr>
+                <w:noProof/>
+                <w:lang w:val="en-US"/>
+              </w:rPr>
+            </w:pPr>
+            <w:r>
+              <w:rPr>
+                <w:noProof/>
+                <w:lang w:val="en-US"/>
+              </w:rPr>
+              <w:t xml:space="preserve">M. Haverbeke, Eloquent JavaScript, San Francisco: No Starch Press, Inc., 2018. </w:t>
+            </w:r>
+          </w:p>
+        </w:tc>
+      </w:tr>
+      <w:tr>
+        <w:trPr>
+          <w:tblCellSpacing w:w="15" w:type="dxa"/>
+        </w:trPr>
+        <w:tc>
+          <w:tcPr>
+            <w:tcW w:w="50" w:type="pct"/>
+            <w:hideMark/>
+          </w:tcPr>
+          <w:p>
+            <w:pPr>
+              <w:pStyle w:val="Literaturverzeichnis"/>
+              <w:rPr>
+                <w:noProof/>
+                <w:lang w:val="en-US"/>
+              </w:rPr>
+            </w:pPr>
+            <w:r>
+              <w:rPr>
+                <w:noProof/>
+                <w:lang w:val="en-US"/>
+              </w:rPr>
+              <w:t xml:space="preserve">[50] </w:t>
+            </w:r>
+          </w:p>
+        </w:tc>
+        <w:tc>
+          <w:tcPr>
+            <w:tcW w:w="0" w:type="auto"/>
+            <w:hideMark/>
+          </w:tcPr>
+          <w:p>
+            <w:pPr>
+              <w:pStyle w:val="Literaturverzeichnis"/>
+              <w:rPr>
+                <w:noProof/>
+                <w:lang w:val="en-US"/>
+              </w:rPr>
+            </w:pPr>
+            <w:r>
+              <w:rPr>
+                <w:noProof/>
+                <w:lang w:val="en-US"/>
+              </w:rPr>
+              <w:t>OpenJS Foundation, "About Node.js," OpenJS Foundation, [Online]. Available: https://nodejs.org/en/about/. [Accessed 26 03 2020].</w:t>
+            </w:r>
+          </w:p>
+        </w:tc>
+      </w:tr>
+      <w:tr>
+        <w:trPr>
+          <w:tblCellSpacing w:w="15" w:type="dxa"/>
+        </w:trPr>
+        <w:tc>
+          <w:tcPr>
+            <w:tcW w:w="50" w:type="pct"/>
+            <w:hideMark/>
+          </w:tcPr>
+          <w:p>
+            <w:pPr>
+              <w:pStyle w:val="Literaturverzeichnis"/>
+              <w:rPr>
+                <w:noProof/>
+                <w:lang w:val="en-US"/>
+              </w:rPr>
+            </w:pPr>
+            <w:r>
+              <w:rPr>
+                <w:noProof/>
+                <w:lang w:val="en-US"/>
+              </w:rPr>
+              <w:t xml:space="preserve">[51] </w:t>
+            </w:r>
+          </w:p>
+        </w:tc>
+        <w:tc>
+          <w:tcPr>
+            <w:tcW w:w="0" w:type="auto"/>
+            <w:hideMark/>
+          </w:tcPr>
+          <w:p>
+            <w:pPr>
+              <w:pStyle w:val="Literaturverzeichnis"/>
+              <w:rPr>
+                <w:noProof/>
+                <w:lang w:val="en-US"/>
+              </w:rPr>
+            </w:pPr>
+            <w:r>
+              <w:rPr>
+                <w:noProof/>
+                <w:lang w:val="en-US"/>
+              </w:rPr>
+              <w:t xml:space="preserve">I. Grigorik, High Performance Browser Networking, Sebastopol, CA 95472, USA: O'Reilly Media Inc., 2015. </w:t>
+            </w:r>
+          </w:p>
+        </w:tc>
+      </w:tr>
+      <w:tr>
+        <w:trPr>
+          <w:tblCellSpacing w:w="15" w:type="dxa"/>
+        </w:trPr>
+        <w:tc>
+          <w:tcPr>
+            <w:tcW w:w="50" w:type="pct"/>
+            <w:hideMark/>
+          </w:tcPr>
+          <w:p>
+            <w:pPr>
+              <w:pStyle w:val="Literaturverzeichnis"/>
+              <w:rPr>
+                <w:noProof/>
+                <w:lang w:val="en-US"/>
+              </w:rPr>
+            </w:pPr>
+            <w:r>
+              <w:rPr>
+                <w:noProof/>
+                <w:lang w:val="en-US"/>
+              </w:rPr>
+              <w:t xml:space="preserve">[52] </w:t>
+            </w:r>
+          </w:p>
+        </w:tc>
+        <w:tc>
+          <w:tcPr>
+            <w:tcW w:w="0" w:type="auto"/>
+            <w:hideMark/>
+          </w:tcPr>
+          <w:p>
+            <w:pPr>
+              <w:pStyle w:val="Literaturverzeichnis"/>
+              <w:rPr>
+                <w:noProof/>
+                <w:lang w:val="en-US"/>
+              </w:rPr>
+            </w:pPr>
+            <w:r>
+              <w:rPr>
+                <w:noProof/>
+                <w:lang w:val="en-US"/>
+              </w:rPr>
+              <w:t xml:space="preserve">T. Zeitlhofer, </w:t>
+            </w:r>
+            <w:r>
+              <w:rPr>
+                <w:i/>
+                <w:iCs/>
+                <w:noProof/>
+                <w:lang w:val="en-US"/>
+              </w:rPr>
+              <w:t xml:space="preserve">BEW4 Communication Technologies - Transport Layer Protocols: TCP and UDP, </w:t>
+            </w:r>
+            <w:r>
+              <w:rPr>
+                <w:noProof/>
+                <w:lang w:val="en-US"/>
+              </w:rPr>
+              <w:t xml:space="preserve">Technikum Wien, 2018. </w:t>
+            </w:r>
+          </w:p>
+        </w:tc>
+      </w:tr>
+      <w:tr>
+        <w:trPr>
+          <w:tblCellSpacing w:w="15" w:type="dxa"/>
+        </w:trPr>
+        <w:tc>
+          <w:tcPr>
+            <w:tcW w:w="50" w:type="pct"/>
+            <w:hideMark/>
+          </w:tcPr>
+          <w:p>
+            <w:pPr>
+              <w:pStyle w:val="Literaturverzeichnis"/>
+              <w:rPr>
+                <w:noProof/>
+                <w:lang w:val="en-US"/>
+              </w:rPr>
+            </w:pPr>
+            <w:r>
+              <w:rPr>
+                <w:noProof/>
+                <w:lang w:val="en-US"/>
+              </w:rPr>
+              <w:t xml:space="preserve">[53] </w:t>
+            </w:r>
+          </w:p>
+        </w:tc>
+        <w:tc>
+          <w:tcPr>
             <w:tcW w:w="0" w:type="auto"/>
             <w:hideMark/>
           </w:tcPr>
@@ -1366,6 +2788,28 @@
         </w:trPr>
         <w:tc>
           <w:tcPr>
+            <w:tcW w:w="50" w:type="pct"/>
+            <w:hideMark/>
+          </w:tcPr>
+          <w:p>
+            <w:pPr>
+              <w:pStyle w:val="Literaturverzeichnis"/>
+              <w:rPr>
+                <w:noProof/>
+                <w:lang w:val="en-US"/>
+              </w:rPr>
+            </w:pPr>
+            <w:r>
+              <w:rPr>
+                <w:noProof/>
+                <w:lang w:val="en-US"/>
+              </w:rPr>
+              <w:t xml:space="preserve">[54] </w:t>
+            </w:r>
+          </w:p>
+        </w:tc>
+        <w:tc>
+          <w:tcPr>
             <w:tcW w:w="0" w:type="auto"/>
             <w:hideMark/>
           </w:tcPr>
@@ -1393,6 +2837,28 @@
         </w:trPr>
         <w:tc>
           <w:tcPr>
+            <w:tcW w:w="50" w:type="pct"/>
+            <w:hideMark/>
+          </w:tcPr>
+          <w:p>
+            <w:pPr>
+              <w:pStyle w:val="Literaturverzeichnis"/>
+              <w:rPr>
+                <w:noProof/>
+                <w:lang w:val="en-US"/>
+              </w:rPr>
+            </w:pPr>
+            <w:r>
+              <w:rPr>
+                <w:noProof/>
+                <w:lang w:val="en-US"/>
+              </w:rPr>
+              <w:t xml:space="preserve">[55] </w:t>
+            </w:r>
+          </w:p>
+        </w:tc>
+        <w:tc>
+          <w:tcPr>
             <w:tcW w:w="0" w:type="auto"/>
             <w:hideMark/>
           </w:tcPr>
@@ -1426,6 +2892,28 @@
         </w:trPr>
         <w:tc>
           <w:tcPr>
+            <w:tcW w:w="50" w:type="pct"/>
+            <w:hideMark/>
+          </w:tcPr>
+          <w:p>
+            <w:pPr>
+              <w:pStyle w:val="Literaturverzeichnis"/>
+              <w:rPr>
+                <w:noProof/>
+                <w:lang w:val="en-US"/>
+              </w:rPr>
+            </w:pPr>
+            <w:r>
+              <w:rPr>
+                <w:noProof/>
+                <w:lang w:val="en-US"/>
+              </w:rPr>
+              <w:t xml:space="preserve">[56] </w:t>
+            </w:r>
+          </w:p>
+        </w:tc>
+        <w:tc>
+          <w:tcPr>
             <w:tcW w:w="0" w:type="auto"/>
             <w:hideMark/>
           </w:tcPr>
@@ -1445,17 +2933,44 @@
               <w:t>Tessel, "Tessel 2 Hardware Overview," Tessel, 2018. [Online]. Available: https://tessel.io/blog/113259439202/tessel-2-hardware-overview. [Accessed 11 03 2020].</w:t>
             </w:r>
           </w:p>
-          <w:p>
-            <w:pPr>
-              <w:autoSpaceDE w:val="0"/>
-              <w:autoSpaceDN w:val="0"/>
-              <w:adjustRightInd w:val="0"/>
-              <w:spacing w:after="0" w:line="360" w:lineRule="auto"/>
-              <w:rPr>
-                <w:rFonts w:ascii="Arial" w:hAnsi="Arial" w:cs="Arial"/>
-                <w:color w:val="262626"/>
-                <w:sz w:val="28"/>
-                <w:szCs w:val="28"/>
+        </w:tc>
+      </w:tr>
+      <w:tr>
+        <w:trPr>
+          <w:tblCellSpacing w:w="15" w:type="dxa"/>
+        </w:trPr>
+        <w:tc>
+          <w:tcPr>
+            <w:tcW w:w="50" w:type="pct"/>
+            <w:hideMark/>
+          </w:tcPr>
+          <w:p>
+            <w:pPr>
+              <w:pStyle w:val="Literaturverzeichnis"/>
+              <w:rPr>
+                <w:noProof/>
+                <w:lang w:val="en-US"/>
+              </w:rPr>
+            </w:pPr>
+            <w:r>
+              <w:rPr>
+                <w:noProof/>
+                <w:lang w:val="en-US"/>
+              </w:rPr>
+              <w:t xml:space="preserve">[57] </w:t>
+            </w:r>
+          </w:p>
+        </w:tc>
+        <w:tc>
+          <w:tcPr>
+            <w:tcW w:w="0" w:type="auto"/>
+            <w:hideMark/>
+          </w:tcPr>
+          <w:p>
+            <w:pPr>
+              <w:pStyle w:val="Literaturverzeichnis"/>
+              <w:rPr>
+                <w:noProof/>
                 <w:lang w:val="en-US"/>
               </w:rPr>
             </w:pPr>
@@ -1504,243 +3019,17 @@
     </w:p>
     <w:p>
       <w:pPr>
-        <w:autoSpaceDE w:val="0"/>
-        <w:autoSpaceDN w:val="0"/>
-        <w:adjustRightInd w:val="0"/>
-        <w:spacing w:after="0" w:line="360" w:lineRule="auto"/>
-        <w:rPr>
-          <w:rFonts w:ascii="Arial" w:hAnsi="Arial" w:cs="Arial"/>
-          <w:color w:val="262626"/>
-          <w:sz w:val="28"/>
-          <w:szCs w:val="28"/>
+        <w:pStyle w:val="berschrift1"/>
+        <w:rPr>
+          <w:rFonts w:ascii="Arial" w:hAnsi="Arial" w:cs="Arial"/>
           <w:lang w:val="en-US"/>
         </w:rPr>
       </w:pPr>
-    </w:p>
-    <w:p>
-      <w:pPr>
-        <w:autoSpaceDE w:val="0"/>
-        <w:autoSpaceDN w:val="0"/>
-        <w:adjustRightInd w:val="0"/>
-        <w:spacing w:after="0" w:line="360" w:lineRule="auto"/>
-        <w:rPr>
-          <w:rFonts w:ascii="Arial" w:hAnsi="Arial" w:cs="Arial"/>
-          <w:color w:val="262626"/>
-          <w:sz w:val="28"/>
-          <w:szCs w:val="28"/>
+      <w:r>
+        <w:rPr>
+          <w:rFonts w:ascii="Arial" w:hAnsi="Arial" w:cs="Arial"/>
           <w:lang w:val="en-US"/>
         </w:rPr>
-      </w:pPr>
-    </w:p>
-    <w:p>
-      <w:pPr>
-        <w:autoSpaceDE w:val="0"/>
-        <w:autoSpaceDN w:val="0"/>
-        <w:adjustRightInd w:val="0"/>
-        <w:spacing w:after="0" w:line="360" w:lineRule="auto"/>
-        <w:rPr>
-          <w:rFonts w:ascii="Arial" w:hAnsi="Arial" w:cs="Arial"/>
-          <w:color w:val="262626"/>
-          <w:sz w:val="28"/>
-          <w:szCs w:val="28"/>
-          <w:lang w:val="en-US"/>
-        </w:rPr>
-      </w:pPr>
-    </w:p>
-    <w:p>
-      <w:pPr>
-        <w:autoSpaceDE w:val="0"/>
-        <w:autoSpaceDN w:val="0"/>
-        <w:adjustRightInd w:val="0"/>
-        <w:spacing w:after="0" w:line="360" w:lineRule="auto"/>
-        <w:rPr>
-          <w:rFonts w:ascii="Arial" w:hAnsi="Arial" w:cs="Arial"/>
-          <w:color w:val="262626"/>
-          <w:sz w:val="28"/>
-          <w:szCs w:val="28"/>
-          <w:lang w:val="en-US"/>
-        </w:rPr>
-      </w:pPr>
-    </w:p>
-    <w:p>
-      <w:pPr>
-        <w:autoSpaceDE w:val="0"/>
-        <w:autoSpaceDN w:val="0"/>
-        <w:adjustRightInd w:val="0"/>
-        <w:spacing w:after="0" w:line="360" w:lineRule="auto"/>
-        <w:rPr>
-          <w:rFonts w:ascii="Arial" w:hAnsi="Arial" w:cs="Arial"/>
-          <w:color w:val="262626"/>
-          <w:sz w:val="28"/>
-          <w:szCs w:val="28"/>
-          <w:lang w:val="en-US"/>
-        </w:rPr>
-      </w:pPr>
-    </w:p>
-    <w:p>
-      <w:pPr>
-        <w:autoSpaceDE w:val="0"/>
-        <w:autoSpaceDN w:val="0"/>
-        <w:adjustRightInd w:val="0"/>
-        <w:spacing w:after="0" w:line="360" w:lineRule="auto"/>
-        <w:rPr>
-          <w:rFonts w:ascii="Arial" w:hAnsi="Arial" w:cs="Arial"/>
-          <w:color w:val="262626"/>
-          <w:sz w:val="28"/>
-          <w:szCs w:val="28"/>
-          <w:lang w:val="en-US"/>
-        </w:rPr>
-      </w:pPr>
-    </w:p>
-    <w:p>
-      <w:pPr>
-        <w:autoSpaceDE w:val="0"/>
-        <w:autoSpaceDN w:val="0"/>
-        <w:adjustRightInd w:val="0"/>
-        <w:spacing w:after="0" w:line="360" w:lineRule="auto"/>
-        <w:rPr>
-          <w:rFonts w:ascii="Arial" w:hAnsi="Arial" w:cs="Arial"/>
-          <w:color w:val="262626"/>
-          <w:sz w:val="28"/>
-          <w:szCs w:val="28"/>
-          <w:lang w:val="en-US"/>
-        </w:rPr>
-      </w:pPr>
-    </w:p>
-    <w:p>
-      <w:pPr>
-        <w:autoSpaceDE w:val="0"/>
-        <w:autoSpaceDN w:val="0"/>
-        <w:adjustRightInd w:val="0"/>
-        <w:spacing w:after="0" w:line="360" w:lineRule="auto"/>
-        <w:rPr>
-          <w:rFonts w:ascii="Arial" w:hAnsi="Arial" w:cs="Arial"/>
-          <w:color w:val="262626"/>
-          <w:sz w:val="28"/>
-          <w:szCs w:val="28"/>
-          <w:lang w:val="en-US"/>
-        </w:rPr>
-      </w:pPr>
-    </w:p>
-    <w:p>
-      <w:pPr>
-        <w:autoSpaceDE w:val="0"/>
-        <w:autoSpaceDN w:val="0"/>
-        <w:adjustRightInd w:val="0"/>
-        <w:spacing w:after="0" w:line="360" w:lineRule="auto"/>
-        <w:rPr>
-          <w:rFonts w:ascii="Arial" w:hAnsi="Arial" w:cs="Arial"/>
-          <w:color w:val="262626"/>
-          <w:sz w:val="28"/>
-          <w:szCs w:val="28"/>
-          <w:lang w:val="en-US"/>
-        </w:rPr>
-      </w:pPr>
-    </w:p>
-    <w:p>
-      <w:pPr>
-        <w:autoSpaceDE w:val="0"/>
-        <w:autoSpaceDN w:val="0"/>
-        <w:adjustRightInd w:val="0"/>
-        <w:spacing w:after="0" w:line="360" w:lineRule="auto"/>
-        <w:rPr>
-          <w:rFonts w:ascii="Arial" w:hAnsi="Arial" w:cs="Arial"/>
-          <w:color w:val="262626"/>
-          <w:sz w:val="28"/>
-          <w:szCs w:val="28"/>
-          <w:lang w:val="en-US"/>
-        </w:rPr>
-      </w:pPr>
-    </w:p>
-    <w:p>
-      <w:pPr>
-        <w:autoSpaceDE w:val="0"/>
-        <w:autoSpaceDN w:val="0"/>
-        <w:adjustRightInd w:val="0"/>
-        <w:spacing w:after="0" w:line="360" w:lineRule="auto"/>
-        <w:rPr>
-          <w:rFonts w:ascii="Arial" w:hAnsi="Arial" w:cs="Arial"/>
-          <w:color w:val="262626"/>
-          <w:sz w:val="28"/>
-          <w:szCs w:val="28"/>
-          <w:lang w:val="en-US"/>
-        </w:rPr>
-      </w:pPr>
-    </w:p>
-    <w:p>
-      <w:pPr>
-        <w:autoSpaceDE w:val="0"/>
-        <w:autoSpaceDN w:val="0"/>
-        <w:adjustRightInd w:val="0"/>
-        <w:spacing w:after="0" w:line="360" w:lineRule="auto"/>
-        <w:rPr>
-          <w:rFonts w:ascii="Arial" w:hAnsi="Arial" w:cs="Arial"/>
-          <w:color w:val="262626"/>
-          <w:sz w:val="28"/>
-          <w:szCs w:val="28"/>
-          <w:lang w:val="en-US"/>
-        </w:rPr>
-      </w:pPr>
-    </w:p>
-    <w:p>
-      <w:pPr>
-        <w:autoSpaceDE w:val="0"/>
-        <w:autoSpaceDN w:val="0"/>
-        <w:adjustRightInd w:val="0"/>
-        <w:spacing w:after="0" w:line="360" w:lineRule="auto"/>
-        <w:rPr>
-          <w:rFonts w:ascii="Arial" w:hAnsi="Arial" w:cs="Arial"/>
-          <w:color w:val="262626"/>
-          <w:sz w:val="28"/>
-          <w:szCs w:val="28"/>
-          <w:lang w:val="en-US"/>
-        </w:rPr>
-      </w:pPr>
-    </w:p>
-    <w:p>
-      <w:pPr>
-        <w:autoSpaceDE w:val="0"/>
-        <w:autoSpaceDN w:val="0"/>
-        <w:adjustRightInd w:val="0"/>
-        <w:spacing w:after="0" w:line="360" w:lineRule="auto"/>
-        <w:rPr>
-          <w:rFonts w:ascii="Arial" w:hAnsi="Arial" w:cs="Arial"/>
-          <w:color w:val="262626"/>
-          <w:sz w:val="28"/>
-          <w:szCs w:val="28"/>
-          <w:lang w:val="en-US"/>
-        </w:rPr>
-      </w:pPr>
-    </w:p>
-    <w:p>
-      <w:pPr>
-        <w:autoSpaceDE w:val="0"/>
-        <w:autoSpaceDN w:val="0"/>
-        <w:adjustRightInd w:val="0"/>
-        <w:spacing w:after="0" w:line="360" w:lineRule="auto"/>
-        <w:rPr>
-          <w:rFonts w:ascii="Arial" w:hAnsi="Arial" w:cs="Arial"/>
-          <w:color w:val="262626"/>
-          <w:sz w:val="28"/>
-          <w:szCs w:val="28"/>
-          <w:lang w:val="en-US"/>
-        </w:rPr>
-      </w:pPr>
-    </w:p>
-    <w:p>
-      <w:pPr>
-        <w:pStyle w:val="berschrift1"/>
-        <w:rPr>
-          <w:rFonts w:ascii="Arial" w:hAnsi="Arial" w:cs="Arial"/>
-          <w:lang w:val="en-US"/>
-        </w:rPr>
-      </w:pPr>
-      <w:r>
-        <w:rPr>
-          <w:rFonts w:ascii="Arial" w:hAnsi="Arial" w:cs="Arial"/>
-          <w:lang w:val="en-US"/>
-        </w:rPr>
-        <w:lastRenderedPageBreak/>
         <w:t xml:space="preserve">Article: </w:t>
       </w:r>
       <w:r>
@@ -2319,7 +3608,6 @@
         <w:rPr>
           <w:rFonts w:ascii="Arial" w:hAnsi="Arial" w:cs="Arial"/>
         </w:rPr>
-        <w:lastRenderedPageBreak/>
         <w:t xml:space="preserve">Website: </w:t>
       </w:r>
       <w:hyperlink r:id="rId7" w:history="1">

</xml_diff>